<commit_message>
Cambiamenti (insert ancora da testare)
</commit_message>
<xml_diff>
--- a/MODELLO RELAZIONALE.docx
+++ b/MODELLO RELAZIONALE.docx
@@ -2,7 +2,7 @@
 <file path=word/document.xml><?xml version="1.0" encoding="utf-8"?>
 <w:document xmlns:o="urn:schemas-microsoft-com:office:office" xmlns:r="http://schemas.openxmlformats.org/officeDocument/2006/relationships" xmlns:v="urn:schemas-microsoft-com:vml" xmlns:w="http://schemas.openxmlformats.org/wordprocessingml/2006/main" xmlns:w10="urn:schemas-microsoft-com:office:word" xmlns:wp="http://schemas.openxmlformats.org/drawingml/2006/wordprocessingDrawing" xmlns:wps="http://schemas.microsoft.com/office/word/2010/wordprocessingShape" xmlns:wpg="http://schemas.microsoft.com/office/word/2010/wordprocessingGroup" xmlns:mc="http://schemas.openxmlformats.org/markup-compatibility/2006" xmlns:wp14="http://schemas.microsoft.com/office/word/2010/wordprocessingDrawing" xmlns:w14="http://schemas.microsoft.com/office/word/2010/wordml" mc:Ignorable="w14 wp14">
   <w:body>
-    <w:p>
+    <w:p xmlns:wp14="http://schemas.microsoft.com/office/word/2010/wordml" wp14:textId="77777777">
       <w:pPr>
         <w:pStyle w:val="Normal"/>
         <w:rPr>
@@ -25,7 +25,7 @@
         <w:t>MODELLO RELAZIONALE:</w:t>
       </w:r>
     </w:p>
-    <w:p>
+    <w:p xmlns:wp14="http://schemas.microsoft.com/office/word/2010/wordml" wp14:textId="77777777">
       <w:pPr>
         <w:pStyle w:val="Normal"/>
         <w:rPr>
@@ -47,16 +47,15 @@
         </w:rPr>
       </w:r>
     </w:p>
-    <w:p>
+    <w:p xmlns:wp14="http://schemas.microsoft.com/office/word/2010/wordml" wp14:textId="7D8C9E54">
       <w:pPr>
         <w:pStyle w:val="Normal"/>
-        <w:rPr/>
-      </w:pPr>
-      <w:r>
-        <w:rPr>
-          <w:b/>
-          <w:bCs/>
-          <w:color w:val="000000" w:themeColor="text1"/>
+      </w:pPr>
+      <w:r>
+        <w:rPr>
+          <w:b w:val="1"/>
+          <w:bCs w:val="1"/>
+          <w:color w:val="000000" w:themeColor="text1" w:themeTint="FF" w:themeShade="FF"/>
           <w:sz w:val="24"/>
           <w:szCs w:val="24"/>
         </w:rPr>
@@ -64,74 +63,57 @@
       </w:r>
       <w:r>
         <w:rPr>
-          <w:color w:val="000000" w:themeColor="text1"/>
-          <w:sz w:val="24"/>
-          <w:szCs w:val="24"/>
-        </w:rPr>
-        <w:t xml:space="preserve"> ( </w:t>
-      </w:r>
-      <w:r>
-        <w:rPr>
-          <w:color w:val="000000" w:themeColor="text1"/>
-          <w:sz w:val="24"/>
-          <w:szCs w:val="24"/>
-          <w:u w:val="single"/>
-        </w:rPr>
-        <w:t>indirizzo mail</w:t>
-      </w:r>
-      <w:r>
-        <w:rPr>
-          <w:color w:val="000000" w:themeColor="text1"/>
-          <w:sz w:val="24"/>
-          <w:szCs w:val="24"/>
-          <w:u w:val="none"/>
-        </w:rPr>
-        <w:t>, data</w:t>
-      </w:r>
-      <w:r>
-        <w:rPr>
-          <w:color w:val="000000" w:themeColor="text1"/>
-          <w:sz w:val="24"/>
-          <w:szCs w:val="24"/>
-        </w:rPr>
-        <w:t xml:space="preserve"> inizio*, pas</w:t>
-      </w:r>
-      <w:r>
-        <w:rPr>
-          <w:color w:val="000000" w:themeColor="text1"/>
-          <w:sz w:val="24"/>
-          <w:szCs w:val="24"/>
-        </w:rPr>
-        <w:t>s</w:t>
-      </w:r>
-      <w:r>
-        <w:rPr>
-          <w:color w:val="000000" w:themeColor="text1"/>
-          <w:sz w:val="24"/>
-          <w:szCs w:val="24"/>
-        </w:rPr>
-        <w:t xml:space="preserve">word, </w:t>
-      </w:r>
-      <w:r>
-        <w:rPr>
-          <w:color w:val="000000" w:themeColor="text1"/>
-          <w:sz w:val="24"/>
-          <w:szCs w:val="24"/>
-          <w:u w:val="none"/>
-        </w:rPr>
-        <w:t>nome utente)</w:t>
-      </w:r>
-    </w:p>
-    <w:p>
+          <w:color w:val="000000" w:themeColor="text1" w:themeTint="FF" w:themeShade="FF"/>
+          <w:sz w:val="24"/>
+          <w:szCs w:val="24"/>
+        </w:rPr>
+        <w:t xml:space="preserve"> </w:t>
+      </w:r>
+      <w:r>
+        <w:rPr>
+          <w:color w:val="000000" w:themeColor="text1" w:themeTint="FF" w:themeShade="FF"/>
+          <w:sz w:val="24"/>
+          <w:szCs w:val="24"/>
+        </w:rPr>
+        <w:t>(</w:t>
+      </w:r>
+      <w:r>
+        <w:rPr>
+          <w:color w:val="000000" w:themeColor="text1" w:themeTint="FF" w:themeShade="FF"/>
+          <w:sz w:val="24"/>
+          <w:szCs w:val="24"/>
+          <w:u w:val="single"/>
+        </w:rPr>
+        <w:t>indirizzo</w:t>
+      </w:r>
+      <w:r>
+        <w:rPr>
+          <w:color w:val="000000" w:themeColor="text1" w:themeTint="FF" w:themeShade="FF"/>
+          <w:sz w:val="24"/>
+          <w:szCs w:val="24"/>
+          <w:u w:val="single"/>
+        </w:rPr>
+        <w:t xml:space="preserve"> mail</w:t>
+      </w:r>
+      <w:r>
+        <w:rPr>
+          <w:color w:val="000000" w:themeColor="text1" w:themeTint="FF" w:themeShade="FF"/>
+          <w:sz w:val="24"/>
+          <w:szCs w:val="24"/>
+          <w:u w:val="none"/>
+        </w:rPr>
+        <w:t>, data inizio*, password, nome utente)</w:t>
+      </w:r>
+    </w:p>
+    <w:p xmlns:wp14="http://schemas.microsoft.com/office/word/2010/wordml" wp14:textId="21EEA269">
       <w:pPr>
         <w:pStyle w:val="Normal"/>
-        <w:rPr/>
-      </w:pPr>
-      <w:r>
-        <w:rPr>
-          <w:b/>
-          <w:bCs/>
-          <w:color w:val="000000" w:themeColor="text1"/>
+      </w:pPr>
+      <w:r>
+        <w:rPr>
+          <w:b w:val="1"/>
+          <w:bCs w:val="1"/>
+          <w:color w:val="000000" w:themeColor="text1" w:themeTint="FF" w:themeShade="FF"/>
           <w:sz w:val="24"/>
           <w:szCs w:val="24"/>
         </w:rPr>
@@ -139,24 +121,41 @@
       </w:r>
       <w:r>
         <w:rPr>
-          <w:color w:val="000000" w:themeColor="text1"/>
-          <w:sz w:val="24"/>
-          <w:szCs w:val="24"/>
-        </w:rPr>
-        <w:t xml:space="preserve"> ( </w:t>
-      </w:r>
-      <w:r>
-        <w:rPr>
-          <w:color w:val="000000" w:themeColor="text1"/>
-          <w:sz w:val="24"/>
-          <w:szCs w:val="24"/>
-          <w:u w:val="single"/>
-        </w:rPr>
-        <w:t>nome e cognome</w:t>
-      </w:r>
-      <w:r>
-        <w:rPr>
-          <w:color w:val="000000" w:themeColor="text1"/>
+          <w:color w:val="000000" w:themeColor="text1" w:themeTint="FF" w:themeShade="FF"/>
+          <w:sz w:val="24"/>
+          <w:szCs w:val="24"/>
+        </w:rPr>
+        <w:t xml:space="preserve"> </w:t>
+      </w:r>
+      <w:r>
+        <w:rPr>
+          <w:color w:val="000000" w:themeColor="text1" w:themeTint="FF" w:themeShade="FF"/>
+          <w:sz w:val="24"/>
+          <w:szCs w:val="24"/>
+        </w:rPr>
+        <w:t>(</w:t>
+      </w:r>
+      <w:r>
+        <w:rPr>
+          <w:color w:val="000000" w:themeColor="text1" w:themeTint="FF" w:themeShade="FF"/>
+          <w:sz w:val="24"/>
+          <w:szCs w:val="24"/>
+          <w:u w:val="single"/>
+        </w:rPr>
+        <w:t>nome</w:t>
+      </w:r>
+      <w:r>
+        <w:rPr>
+          <w:color w:val="000000" w:themeColor="text1" w:themeTint="FF" w:themeShade="FF"/>
+          <w:sz w:val="24"/>
+          <w:szCs w:val="24"/>
+          <w:u w:val="single"/>
+        </w:rPr>
+        <w:t xml:space="preserve"> e cognome</w:t>
+      </w:r>
+      <w:r>
+        <w:rPr>
+          <w:color w:val="000000" w:themeColor="text1" w:themeTint="FF" w:themeShade="FF"/>
           <w:sz w:val="24"/>
           <w:szCs w:val="24"/>
           <w:u w:val="none"/>
@@ -165,7 +164,7 @@
       </w:r>
       <w:r>
         <w:rPr>
-          <w:color w:val="000000" w:themeColor="text1"/>
+          <w:color w:val="000000" w:themeColor="text1" w:themeTint="FF" w:themeShade="FF"/>
           <w:sz w:val="24"/>
           <w:szCs w:val="24"/>
           <w:u w:val="single"/>
@@ -174,41 +173,23 @@
       </w:r>
       <w:r>
         <w:rPr>
-          <w:color w:val="000000" w:themeColor="text1"/>
-          <w:sz w:val="24"/>
-          <w:szCs w:val="24"/>
-          <w:u w:val="none"/>
-        </w:rPr>
-        <w:t>, foto</w:t>
-      </w:r>
-      <w:r>
-        <w:rPr>
-          <w:color w:val="000000" w:themeColor="text1"/>
-          <w:sz w:val="24"/>
-          <w:szCs w:val="24"/>
-        </w:rPr>
-        <w:t>, altezza, luogo di nascita</w:t>
-      </w:r>
-      <w:r>
-        <w:rPr>
-          <w:color w:val="000000" w:themeColor="text1"/>
-          <w:sz w:val="24"/>
-          <w:szCs w:val="24"/>
-          <w:u w:val="none"/>
-        </w:rPr>
-        <w:t>)</w:t>
-      </w:r>
-    </w:p>
-    <w:p>
+          <w:color w:val="000000" w:themeColor="text1" w:themeTint="FF" w:themeShade="FF"/>
+          <w:sz w:val="24"/>
+          <w:szCs w:val="24"/>
+          <w:u w:val="none"/>
+        </w:rPr>
+        <w:t>, foto, altezza, luogo di nascita)</w:t>
+      </w:r>
+    </w:p>
+    <w:p xmlns:wp14="http://schemas.microsoft.com/office/word/2010/wordml" wp14:textId="453207AE">
       <w:pPr>
         <w:pStyle w:val="Normal"/>
-        <w:rPr/>
-      </w:pPr>
-      <w:r>
-        <w:rPr>
-          <w:b/>
-          <w:bCs/>
-          <w:color w:val="000000" w:themeColor="text1"/>
+      </w:pPr>
+      <w:r>
+        <w:rPr>
+          <w:b w:val="1"/>
+          <w:bCs w:val="1"/>
+          <w:color w:val="000000" w:themeColor="text1" w:themeTint="FF" w:themeShade="FF"/>
           <w:sz w:val="24"/>
           <w:szCs w:val="24"/>
         </w:rPr>
@@ -216,15 +197,23 @@
       </w:r>
       <w:r>
         <w:rPr>
-          <w:color w:val="000000" w:themeColor="text1"/>
-          <w:sz w:val="24"/>
-          <w:szCs w:val="24"/>
-        </w:rPr>
-        <w:t xml:space="preserve"> ( </w:t>
-      </w:r>
-      <w:r>
-        <w:rPr>
-          <w:color w:val="000000" w:themeColor="text1"/>
+          <w:color w:val="000000" w:themeColor="text1" w:themeTint="FF" w:themeShade="FF"/>
+          <w:sz w:val="24"/>
+          <w:szCs w:val="24"/>
+        </w:rPr>
+        <w:t xml:space="preserve"> </w:t>
+      </w:r>
+      <w:r>
+        <w:rPr>
+          <w:color w:val="000000" w:themeColor="text1" w:themeTint="FF" w:themeShade="FF"/>
+          <w:sz w:val="24"/>
+          <w:szCs w:val="24"/>
+        </w:rPr>
+        <w:t>(</w:t>
+      </w:r>
+      <w:r>
+        <w:rPr>
+          <w:color w:val="000000" w:themeColor="text1" w:themeTint="FF" w:themeShade="FF"/>
           <w:sz w:val="24"/>
           <w:szCs w:val="24"/>
           <w:u w:val="single"/>
@@ -233,7 +222,7 @@
       </w:r>
       <w:r>
         <w:rPr>
-          <w:color w:val="000000" w:themeColor="text1"/>
+          <w:color w:val="000000" w:themeColor="text1" w:themeTint="FF" w:themeShade="FF"/>
           <w:sz w:val="24"/>
           <w:szCs w:val="24"/>
           <w:u w:val="none"/>
@@ -242,7 +231,7 @@
       </w:r>
       <w:r>
         <w:rPr>
-          <w:color w:val="000000" w:themeColor="text1"/>
+          <w:color w:val="000000" w:themeColor="text1" w:themeTint="FF" w:themeShade="FF"/>
           <w:sz w:val="24"/>
           <w:szCs w:val="24"/>
           <w:u w:val="single"/>
@@ -251,7 +240,7 @@
       </w:r>
       <w:r>
         <w:rPr>
-          <w:color w:val="000000" w:themeColor="text1"/>
+          <w:color w:val="000000" w:themeColor="text1" w:themeTint="FF" w:themeShade="FF"/>
           <w:sz w:val="24"/>
           <w:szCs w:val="24"/>
           <w:u w:val="none"/>
@@ -259,7 +248,7 @@
         <w:t>, corpo, foto, data pubblicazione)</w:t>
       </w:r>
     </w:p>
-    <w:p>
+    <w:p xmlns:wp14="http://schemas.microsoft.com/office/word/2010/wordml" wp14:textId="77777777">
       <w:pPr>
         <w:pStyle w:val="ListParagraph"/>
         <w:numPr>
@@ -280,41 +269,330 @@
         <w:t>Notizia(autore) referenzia Utente(indirizzo mail)</w:t>
       </w:r>
     </w:p>
+    <w:p xmlns:wp14="http://schemas.microsoft.com/office/word/2010/wordml" wp14:textId="286914FB">
+      <w:pPr>
+        <w:pStyle w:val="Normal"/>
+      </w:pPr>
+      <w:r>
+        <w:rPr>
+          <w:b w:val="1"/>
+          <w:bCs w:val="1"/>
+          <w:color w:val="000000" w:themeColor="text1" w:themeTint="FF" w:themeShade="FF"/>
+          <w:sz w:val="24"/>
+          <w:szCs w:val="24"/>
+        </w:rPr>
+        <w:t>Contenuto</w:t>
+      </w:r>
+      <w:r>
+        <w:rPr>
+          <w:color w:val="000000" w:themeColor="text1" w:themeTint="FF" w:themeShade="FF"/>
+          <w:sz w:val="24"/>
+          <w:szCs w:val="24"/>
+        </w:rPr>
+        <w:t xml:space="preserve"> (</w:t>
+      </w:r>
+      <w:r>
+        <w:rPr>
+          <w:color w:val="000000" w:themeColor="text1" w:themeTint="FF" w:themeShade="FF"/>
+          <w:sz w:val="24"/>
+          <w:szCs w:val="24"/>
+          <w:u w:val="single"/>
+        </w:rPr>
+        <w:t>anno</w:t>
+      </w:r>
+      <w:r>
+        <w:rPr>
+          <w:color w:val="000000" w:themeColor="text1" w:themeTint="FF" w:themeShade="FF"/>
+          <w:sz w:val="24"/>
+          <w:szCs w:val="24"/>
+          <w:u w:val="none"/>
+        </w:rPr>
+        <w:t xml:space="preserve">, </w:t>
+      </w:r>
+      <w:r>
+        <w:rPr>
+          <w:color w:val="000000" w:themeColor="text1" w:themeTint="FF" w:themeShade="FF"/>
+          <w:sz w:val="24"/>
+          <w:szCs w:val="24"/>
+          <w:u w:val="single"/>
+        </w:rPr>
+        <w:t>titolo</w:t>
+      </w:r>
+      <w:r>
+        <w:rPr>
+          <w:color w:val="000000" w:themeColor="text1" w:themeTint="FF" w:themeShade="FF"/>
+          <w:sz w:val="24"/>
+          <w:szCs w:val="24"/>
+          <w:u w:val="none"/>
+        </w:rPr>
+        <w:t>, trama, paese, genere, distribuzione, voto medio, trama, durata*)</w:t>
+      </w:r>
+    </w:p>
+    <w:p xmlns:wp14="http://schemas.microsoft.com/office/word/2010/wordml" wp14:textId="32A79EAC">
+      <w:pPr>
+        <w:pStyle w:val="Normal"/>
+      </w:pPr>
+      <w:r>
+        <w:rPr>
+          <w:b w:val="1"/>
+          <w:bCs w:val="1"/>
+          <w:color w:val="000000" w:themeColor="text1" w:themeTint="FF" w:themeShade="FF"/>
+          <w:sz w:val="24"/>
+          <w:szCs w:val="24"/>
+        </w:rPr>
+        <w:t>Cinema</w:t>
+      </w:r>
+      <w:r>
+        <w:rPr>
+          <w:color w:val="000000" w:themeColor="text1" w:themeTint="FF" w:themeShade="FF"/>
+          <w:sz w:val="24"/>
+          <w:szCs w:val="24"/>
+        </w:rPr>
+        <w:t xml:space="preserve"> (</w:t>
+      </w:r>
+      <w:r>
+        <w:rPr>
+          <w:color w:val="000000" w:themeColor="text1" w:themeTint="FF" w:themeShade="FF"/>
+          <w:sz w:val="24"/>
+          <w:szCs w:val="24"/>
+          <w:u w:val="single"/>
+        </w:rPr>
+        <w:t>indirizzo</w:t>
+      </w:r>
+      <w:r>
+        <w:rPr>
+          <w:color w:val="000000" w:themeColor="text1" w:themeTint="FF" w:themeShade="FF"/>
+          <w:sz w:val="24"/>
+          <w:szCs w:val="24"/>
+          <w:u w:val="none"/>
+        </w:rPr>
+        <w:t xml:space="preserve">, </w:t>
+      </w:r>
+      <w:r>
+        <w:rPr>
+          <w:color w:val="000000" w:themeColor="text1" w:themeTint="FF" w:themeShade="FF"/>
+          <w:sz w:val="24"/>
+          <w:szCs w:val="24"/>
+          <w:u w:val="single"/>
+        </w:rPr>
+        <w:t>città</w:t>
+      </w:r>
+      <w:r>
+        <w:rPr>
+          <w:color w:val="000000" w:themeColor="text1" w:themeTint="FF" w:themeShade="FF"/>
+          <w:sz w:val="24"/>
+          <w:szCs w:val="24"/>
+          <w:u w:val="none"/>
+        </w:rPr>
+        <w:t>, nome, numero telefono)</w:t>
+      </w:r>
+    </w:p>
     <w:p>
       <w:pPr>
         <w:pStyle w:val="Normal"/>
+        <w:ind w:hanging="0"/>
+        <w:rPr>
+          <w:b w:val="1"/>
+          <w:bCs w:val="1"/>
+          <w:u w:val="none"/>
+        </w:rPr>
+      </w:pPr>
+      <w:r>
+        <w:rPr>
+          <w:b w:val="1"/>
+          <w:bCs w:val="1"/>
+          <w:color w:val="000000" w:themeColor="text1" w:themeTint="FF" w:themeShade="FF"/>
+          <w:sz w:val="24"/>
+          <w:szCs w:val="24"/>
+          <w:u w:val="none"/>
+        </w:rPr>
+        <w:t>Proiezione</w:t>
+      </w:r>
+      <w:r>
+        <w:rPr>
+          <w:b w:val="0"/>
+          <w:bCs w:val="0"/>
+          <w:color w:val="000000" w:themeColor="text1" w:themeTint="FF" w:themeShade="FF"/>
+          <w:sz w:val="24"/>
+          <w:szCs w:val="24"/>
+          <w:u w:val="none"/>
+        </w:rPr>
+        <w:t xml:space="preserve"> (</w:t>
+      </w:r>
+      <w:r>
+        <w:rPr>
+          <w:b w:val="0"/>
+          <w:bCs w:val="0"/>
+          <w:color w:val="000000" w:themeColor="text1" w:themeTint="FF" w:themeShade="FF"/>
+          <w:sz w:val="24"/>
+          <w:szCs w:val="24"/>
+          <w:u w:val="single"/>
+        </w:rPr>
+        <w:t>indirizzo cinema</w:t>
+      </w:r>
+      <w:r>
+        <w:rPr>
+          <w:b w:val="0"/>
+          <w:bCs w:val="0"/>
+          <w:color w:val="000000" w:themeColor="text1" w:themeTint="FF" w:themeShade="FF"/>
+          <w:sz w:val="24"/>
+          <w:szCs w:val="24"/>
+          <w:u w:val="none"/>
+        </w:rPr>
+        <w:t xml:space="preserve">, </w:t>
+      </w:r>
+      <w:r>
+        <w:rPr>
+          <w:b w:val="0"/>
+          <w:bCs w:val="0"/>
+          <w:color w:val="000000" w:themeColor="text1" w:themeTint="FF" w:themeShade="FF"/>
+          <w:sz w:val="24"/>
+          <w:szCs w:val="24"/>
+          <w:u w:val="single"/>
+        </w:rPr>
+        <w:t>città cinema</w:t>
+      </w:r>
+      <w:r>
+        <w:rPr>
+          <w:b w:val="0"/>
+          <w:bCs w:val="0"/>
+          <w:color w:val="000000" w:themeColor="text1" w:themeTint="FF" w:themeShade="FF"/>
+          <w:sz w:val="24"/>
+          <w:szCs w:val="24"/>
+          <w:u w:val="none"/>
+        </w:rPr>
+        <w:t xml:space="preserve">, </w:t>
+      </w:r>
+      <w:r>
+        <w:rPr>
+          <w:b w:val="0"/>
+          <w:bCs w:val="0"/>
+          <w:color w:val="000000" w:themeColor="text1" w:themeTint="FF" w:themeShade="FF"/>
+          <w:sz w:val="24"/>
+          <w:szCs w:val="24"/>
+          <w:u w:val="single"/>
+        </w:rPr>
+        <w:t>sala</w:t>
+      </w:r>
+      <w:r>
+        <w:rPr>
+          <w:b w:val="0"/>
+          <w:bCs w:val="0"/>
+          <w:color w:val="000000" w:themeColor="text1" w:themeTint="FF" w:themeShade="FF"/>
+          <w:sz w:val="24"/>
+          <w:szCs w:val="24"/>
+          <w:u w:val="none"/>
+        </w:rPr>
+        <w:t xml:space="preserve">, </w:t>
+      </w:r>
+      <w:r>
+        <w:rPr>
+          <w:b w:val="0"/>
+          <w:bCs w:val="0"/>
+          <w:color w:val="000000" w:themeColor="text1" w:themeTint="FF" w:themeShade="FF"/>
+          <w:sz w:val="24"/>
+          <w:szCs w:val="24"/>
+          <w:u w:val="single"/>
+        </w:rPr>
+        <w:t>data</w:t>
+      </w:r>
+      <w:r>
+        <w:rPr>
+          <w:b w:val="0"/>
+          <w:bCs w:val="0"/>
+          <w:color w:val="000000" w:themeColor="text1" w:themeTint="FF" w:themeShade="FF"/>
+          <w:sz w:val="24"/>
+          <w:szCs w:val="24"/>
+          <w:u w:val="none"/>
+        </w:rPr>
+        <w:t xml:space="preserve">, </w:t>
+      </w:r>
+      <w:r>
+        <w:rPr>
+          <w:b w:val="0"/>
+          <w:bCs w:val="0"/>
+          <w:color w:val="000000" w:themeColor="text1" w:themeTint="FF" w:themeShade="FF"/>
+          <w:sz w:val="24"/>
+          <w:szCs w:val="24"/>
+          <w:u w:val="single"/>
+        </w:rPr>
+        <w:t>orario</w:t>
+      </w:r>
+      <w:r>
+        <w:rPr>
+          <w:b w:val="0"/>
+          <w:bCs w:val="0"/>
+          <w:color w:val="000000" w:themeColor="text1" w:themeTint="FF" w:themeShade="FF"/>
+          <w:sz w:val="24"/>
+          <w:szCs w:val="24"/>
+          <w:u w:val="none"/>
+        </w:rPr>
+        <w:t>, costo biglietto)</w:t>
+      </w:r>
+    </w:p>
+    <w:p>
+      <w:pPr>
+        <w:pStyle w:val="Normal"/>
+        <w:numPr>
+          <w:ilvl w:val="0"/>
+          <w:numId w:val="2"/>
+        </w:numPr>
         <w:rPr/>
       </w:pPr>
       <w:r>
         <w:rPr>
-          <w:b/>
-          <w:bCs/>
-          <w:color w:val="000000" w:themeColor="text1"/>
-          <w:sz w:val="24"/>
-          <w:szCs w:val="24"/>
-        </w:rPr>
-        <w:t>Contenuto</w:t>
-      </w:r>
-      <w:r>
-        <w:rPr>
-          <w:color w:val="000000" w:themeColor="text1"/>
-          <w:sz w:val="24"/>
-          <w:szCs w:val="24"/>
-        </w:rPr>
-        <w:t xml:space="preserve"> ( </w:t>
-      </w:r>
-      <w:r>
-        <w:rPr>
-          <w:color w:val="000000" w:themeColor="text1"/>
-          <w:sz w:val="24"/>
-          <w:szCs w:val="24"/>
-          <w:u w:val="single"/>
-        </w:rPr>
-        <w:t>anno</w:t>
-      </w:r>
-      <w:r>
-        <w:rPr>
-          <w:color w:val="000000" w:themeColor="text1"/>
+          <w:b w:val="0"/>
+          <w:bCs w:val="0"/>
+          <w:color w:val="000000" w:themeColor="text1" w:themeTint="FF" w:themeShade="FF"/>
+          <w:sz w:val="24"/>
+          <w:szCs w:val="24"/>
+          <w:u w:val="none"/>
+        </w:rPr>
+        <w:t>Proiezione(indirizzo cinema, città cinema) referenzia Cinema(indirizzo, città)</w:t>
+      </w:r>
+    </w:p>
+    <w:p xmlns:wp14="http://schemas.microsoft.com/office/word/2010/wordml" wp14:textId="62AAAB00">
+      <w:pPr>
+        <w:pStyle w:val="Normal"/>
+      </w:pPr>
+      <w:r>
+        <w:rPr>
+          <w:b w:val="1"/>
+          <w:bCs w:val="1"/>
+          <w:color w:val="000000" w:themeColor="text1" w:themeTint="FF" w:themeShade="FF"/>
+          <w:sz w:val="24"/>
+          <w:szCs w:val="24"/>
+        </w:rPr>
+        <w:t>Episodio</w:t>
+      </w:r>
+      <w:r>
+        <w:rPr>
+          <w:color w:val="000000" w:themeColor="text1" w:themeTint="FF" w:themeShade="FF"/>
+          <w:sz w:val="24"/>
+          <w:szCs w:val="24"/>
+        </w:rPr>
+        <w:t xml:space="preserve"> </w:t>
+      </w:r>
+      <w:r>
+        <w:rPr>
+          <w:color w:val="000000" w:themeColor="text1" w:themeTint="FF" w:themeShade="FF"/>
+          <w:sz w:val="24"/>
+          <w:szCs w:val="24"/>
+        </w:rPr>
+        <w:t>(</w:t>
+      </w:r>
+      <w:r>
+        <w:rPr>
+          <w:color w:val="000000" w:themeColor="text1" w:themeTint="FF" w:themeShade="FF"/>
+          <w:sz w:val="24"/>
+          <w:szCs w:val="24"/>
+          <w:u w:val="single"/>
+        </w:rPr>
+        <w:t>titolo</w:t>
+      </w:r>
+      <w:r>
+        <w:rPr>
+          <w:color w:val="000000" w:themeColor="text1" w:themeTint="FF" w:themeShade="FF"/>
           <w:sz w:val="24"/>
           <w:szCs w:val="24"/>
           <w:u w:val="none"/>
@@ -323,84 +601,16 @@
       </w:r>
       <w:r>
         <w:rPr>
-          <w:color w:val="000000" w:themeColor="text1"/>
-          <w:sz w:val="24"/>
-          <w:szCs w:val="24"/>
-          <w:u w:val="single"/>
-        </w:rPr>
-        <w:t>titolo</w:t>
-      </w:r>
-      <w:r>
-        <w:rPr>
-          <w:color w:val="000000" w:themeColor="text1"/>
-          <w:sz w:val="24"/>
-          <w:szCs w:val="24"/>
-          <w:u w:val="none"/>
-        </w:rPr>
-        <w:t>,</w:t>
-      </w:r>
-      <w:r>
-        <w:rPr>
-          <w:color w:val="000000" w:themeColor="text1"/>
-          <w:sz w:val="24"/>
-          <w:szCs w:val="24"/>
-        </w:rPr>
-        <w:t xml:space="preserve"> trama, paese, genere, distribuzione, voto medio, trama, durata*</w:t>
-      </w:r>
-      <w:r>
-        <w:rPr>
-          <w:color w:val="000000" w:themeColor="text1"/>
-          <w:sz w:val="24"/>
-          <w:szCs w:val="24"/>
-          <w:u w:val="none"/>
-        </w:rPr>
-        <w:t>)</w:t>
-      </w:r>
-    </w:p>
-    <w:p>
-      <w:pPr>
-        <w:pStyle w:val="Normal"/>
-        <w:rPr/>
-      </w:pPr>
-      <w:r>
-        <w:rPr>
-          <w:b/>
-          <w:bCs/>
-          <w:color w:val="000000" w:themeColor="text1"/>
-          <w:sz w:val="24"/>
-          <w:szCs w:val="24"/>
-        </w:rPr>
-        <w:t>Cinema</w:t>
-      </w:r>
-      <w:r>
-        <w:rPr>
-          <w:color w:val="000000" w:themeColor="text1"/>
-          <w:sz w:val="24"/>
-          <w:szCs w:val="24"/>
-        </w:rPr>
-        <w:t xml:space="preserve"> ( </w:t>
-      </w:r>
-      <w:r>
-        <w:rPr>
-          <w:color w:val="000000" w:themeColor="text1"/>
-          <w:sz w:val="24"/>
-          <w:szCs w:val="24"/>
-          <w:u w:val="none"/>
-        </w:rPr>
-        <w:t xml:space="preserve"> </w:t>
-      </w:r>
-      <w:r>
-        <w:rPr>
-          <w:color w:val="000000" w:themeColor="text1"/>
-          <w:sz w:val="24"/>
-          <w:szCs w:val="24"/>
-          <w:u w:val="single"/>
-        </w:rPr>
-        <w:t>indirizzo</w:t>
-      </w:r>
-      <w:r>
-        <w:rPr>
-          <w:color w:val="000000" w:themeColor="text1"/>
+          <w:color w:val="000000" w:themeColor="text1" w:themeTint="FF" w:themeShade="FF"/>
+          <w:sz w:val="24"/>
+          <w:szCs w:val="24"/>
+          <w:u w:val="single"/>
+        </w:rPr>
+        <w:t>stagione</w:t>
+      </w:r>
+      <w:r>
+        <w:rPr>
+          <w:color w:val="000000" w:themeColor="text1" w:themeTint="FF" w:themeShade="FF"/>
           <w:sz w:val="24"/>
           <w:szCs w:val="24"/>
           <w:u w:val="none"/>
@@ -409,65 +619,16 @@
       </w:r>
       <w:r>
         <w:rPr>
-          <w:color w:val="000000" w:themeColor="text1"/>
-          <w:sz w:val="24"/>
-          <w:szCs w:val="24"/>
-        </w:rPr>
-        <w:t xml:space="preserve"> </w:t>
-      </w:r>
-      <w:r>
-        <w:rPr>
-          <w:color w:val="000000" w:themeColor="text1"/>
-          <w:sz w:val="24"/>
-          <w:szCs w:val="24"/>
-          <w:u w:val="none"/>
-        </w:rPr>
-        <w:t>nome, numero t</w:t>
-      </w:r>
-      <w:r>
-        <w:rPr>
-          <w:color w:val="000000" w:themeColor="text1"/>
-          <w:sz w:val="24"/>
-          <w:szCs w:val="24"/>
-        </w:rPr>
-        <w:t>elefono, città)</w:t>
-      </w:r>
-    </w:p>
-    <w:p>
-      <w:pPr>
-        <w:pStyle w:val="Normal"/>
-        <w:rPr/>
-      </w:pPr>
-      <w:r>
-        <w:rPr>
-          <w:b/>
-          <w:bCs/>
-          <w:color w:val="000000" w:themeColor="text1"/>
-          <w:sz w:val="24"/>
-          <w:szCs w:val="24"/>
-        </w:rPr>
-        <w:t>Episodio</w:t>
-      </w:r>
-      <w:r>
-        <w:rPr>
-          <w:color w:val="000000" w:themeColor="text1"/>
-          <w:sz w:val="24"/>
-          <w:szCs w:val="24"/>
-        </w:rPr>
-        <w:t xml:space="preserve"> ( </w:t>
-      </w:r>
-      <w:r>
-        <w:rPr>
-          <w:color w:val="000000" w:themeColor="text1"/>
-          <w:sz w:val="24"/>
-          <w:szCs w:val="24"/>
-          <w:u w:val="single"/>
-        </w:rPr>
-        <w:t>titolo</w:t>
-      </w:r>
-      <w:r>
-        <w:rPr>
-          <w:color w:val="000000" w:themeColor="text1"/>
+          <w:color w:val="000000" w:themeColor="text1" w:themeTint="FF" w:themeShade="FF"/>
+          <w:sz w:val="24"/>
+          <w:szCs w:val="24"/>
+          <w:u w:val="single"/>
+        </w:rPr>
+        <w:t>serie</w:t>
+      </w:r>
+      <w:r>
+        <w:rPr>
+          <w:color w:val="000000" w:themeColor="text1" w:themeTint="FF" w:themeShade="FF"/>
           <w:sz w:val="24"/>
           <w:szCs w:val="24"/>
           <w:u w:val="none"/>
@@ -476,43 +637,7 @@
       </w:r>
       <w:r>
         <w:rPr>
-          <w:color w:val="000000" w:themeColor="text1"/>
-          <w:sz w:val="24"/>
-          <w:szCs w:val="24"/>
-          <w:u w:val="single"/>
-        </w:rPr>
-        <w:t>stagione</w:t>
-      </w:r>
-      <w:r>
-        <w:rPr>
-          <w:color w:val="000000" w:themeColor="text1"/>
-          <w:sz w:val="24"/>
-          <w:szCs w:val="24"/>
-          <w:u w:val="none"/>
-        </w:rPr>
-        <w:t xml:space="preserve">, </w:t>
-      </w:r>
-      <w:r>
-        <w:rPr>
-          <w:color w:val="000000" w:themeColor="text1"/>
-          <w:sz w:val="24"/>
-          <w:szCs w:val="24"/>
-          <w:u w:val="single"/>
-        </w:rPr>
-        <w:t>serie</w:t>
-      </w:r>
-      <w:r>
-        <w:rPr>
-          <w:color w:val="000000" w:themeColor="text1"/>
-          <w:sz w:val="24"/>
-          <w:szCs w:val="24"/>
-          <w:u w:val="none"/>
-        </w:rPr>
-        <w:t xml:space="preserve">, </w:t>
-      </w:r>
-      <w:r>
-        <w:rPr>
-          <w:color w:val="000000" w:themeColor="text1"/>
+          <w:color w:val="000000" w:themeColor="text1" w:themeTint="FF" w:themeShade="FF"/>
           <w:sz w:val="24"/>
           <w:szCs w:val="24"/>
           <w:u w:val="single"/>
@@ -521,34 +646,15 @@
       </w:r>
       <w:r>
         <w:rPr>
-          <w:color w:val="000000" w:themeColor="text1"/>
-          <w:sz w:val="24"/>
-          <w:szCs w:val="24"/>
-          <w:u w:val="none"/>
-        </w:rPr>
-        <w:t xml:space="preserve">, </w:t>
-      </w:r>
-      <w:r>
-        <w:rPr>
-          <w:color w:val="000000" w:themeColor="text1"/>
-          <w:sz w:val="24"/>
-          <w:szCs w:val="24"/>
-        </w:rPr>
-        <w:t>durata</w:t>
-      </w:r>
-      <w:r>
-        <w:rPr>
-          <w:b w:val="false"/>
-          <w:bCs w:val="false"/>
-          <w:color w:val="000000" w:themeColor="text1"/>
-          <w:sz w:val="24"/>
-          <w:szCs w:val="24"/>
-          <w:u w:val="none"/>
-        </w:rPr>
-        <w:t>)</w:t>
-      </w:r>
-    </w:p>
-    <w:p>
+          <w:color w:val="000000" w:themeColor="text1" w:themeTint="FF" w:themeShade="FF"/>
+          <w:sz w:val="24"/>
+          <w:szCs w:val="24"/>
+          <w:u w:val="none"/>
+        </w:rPr>
+        <w:t>, durata)</w:t>
+      </w:r>
+    </w:p>
+    <w:p xmlns:wp14="http://schemas.microsoft.com/office/word/2010/wordml" wp14:textId="77777777">
       <w:pPr>
         <w:pStyle w:val="ListParagraph"/>
         <w:numPr>
@@ -569,104 +675,234 @@
         <w:t>Episodio(serie, anno serie) referenzia Contenuto(titolo, anno)</w:t>
       </w:r>
     </w:p>
+    <w:p xmlns:wp14="http://schemas.microsoft.com/office/word/2010/wordml" wp14:textId="5315E3BD">
+      <w:pPr>
+        <w:pStyle w:val="Normal"/>
+      </w:pPr>
+      <w:r>
+        <w:rPr>
+          <w:b w:val="1"/>
+          <w:bCs w:val="1"/>
+          <w:color w:val="000000" w:themeColor="text1" w:themeTint="FF" w:themeShade="FF"/>
+          <w:sz w:val="24"/>
+          <w:szCs w:val="24"/>
+        </w:rPr>
+        <w:t xml:space="preserve">Piattaforma </w:t>
+      </w:r>
+      <w:r>
+        <w:rPr>
+          <w:color w:val="000000" w:themeColor="text1" w:themeTint="FF" w:themeShade="FF"/>
+          <w:sz w:val="24"/>
+          <w:szCs w:val="24"/>
+        </w:rPr>
+        <w:t>(</w:t>
+      </w:r>
+      <w:r>
+        <w:rPr>
+          <w:color w:val="000000" w:themeColor="text1" w:themeTint="FF" w:themeShade="FF"/>
+          <w:sz w:val="24"/>
+          <w:szCs w:val="24"/>
+          <w:u w:val="single"/>
+        </w:rPr>
+        <w:t>nome</w:t>
+      </w:r>
+      <w:r>
+        <w:rPr>
+          <w:color w:val="000000" w:themeColor="text1" w:themeTint="FF" w:themeShade="FF"/>
+          <w:sz w:val="24"/>
+          <w:szCs w:val="24"/>
+          <w:u w:val="none"/>
+        </w:rPr>
+        <w:t>, sito web*)</w:t>
+      </w:r>
+    </w:p>
     <w:p>
       <w:pPr>
         <w:pStyle w:val="Normal"/>
-        <w:rPr/>
-      </w:pPr>
-      <w:r>
-        <w:rPr>
-          <w:b/>
-          <w:bCs/>
-          <w:color w:val="000000" w:themeColor="text1"/>
-          <w:sz w:val="24"/>
-          <w:szCs w:val="24"/>
-        </w:rPr>
-        <w:t xml:space="preserve">Piattaforma </w:t>
-      </w:r>
-      <w:r>
-        <w:rPr>
-          <w:color w:val="000000" w:themeColor="text1"/>
-          <w:sz w:val="24"/>
-          <w:szCs w:val="24"/>
-        </w:rPr>
-        <w:t xml:space="preserve">( </w:t>
-      </w:r>
-      <w:r>
-        <w:rPr>
-          <w:color w:val="000000" w:themeColor="text1"/>
-          <w:sz w:val="24"/>
-          <w:szCs w:val="24"/>
-          <w:u w:val="single"/>
-        </w:rPr>
-        <w:t>nome</w:t>
-      </w:r>
-      <w:r>
-        <w:rPr>
-          <w:color w:val="000000" w:themeColor="text1"/>
-          <w:sz w:val="24"/>
-          <w:szCs w:val="24"/>
-          <w:u w:val="none"/>
-        </w:rPr>
-        <w:t>,</w:t>
-      </w:r>
-      <w:r>
-        <w:rPr>
-          <w:color w:val="000000" w:themeColor="text1"/>
-          <w:sz w:val="24"/>
-          <w:szCs w:val="24"/>
-        </w:rPr>
-        <w:t xml:space="preserve"> sito web*)</w:t>
+      </w:pPr>
+      <w:r>
+        <w:rPr>
+          <w:b w:val="1"/>
+          <w:bCs w:val="1"/>
+          <w:color w:val="000000" w:themeColor="text1" w:themeTint="FF" w:themeShade="FF"/>
+          <w:sz w:val="24"/>
+          <w:szCs w:val="24"/>
+        </w:rPr>
+        <w:t>Votazione</w:t>
+      </w:r>
+      <w:r>
+        <w:rPr>
+          <w:color w:val="000000" w:themeColor="text1" w:themeTint="FF" w:themeShade="FF"/>
+          <w:sz w:val="24"/>
+          <w:szCs w:val="24"/>
+        </w:rPr>
+        <w:t xml:space="preserve"> (</w:t>
+      </w:r>
+      <w:r>
+        <w:rPr>
+          <w:b w:val="0"/>
+          <w:bCs w:val="0"/>
+          <w:color w:val="000000" w:themeColor="text1" w:themeTint="FF" w:themeShade="FF"/>
+          <w:sz w:val="24"/>
+          <w:szCs w:val="24"/>
+          <w:u w:val="single"/>
+        </w:rPr>
+        <w:t>contenuto</w:t>
+      </w:r>
+      <w:r>
+        <w:rPr>
+          <w:b w:val="0"/>
+          <w:bCs w:val="0"/>
+          <w:color w:val="000000" w:themeColor="text1" w:themeTint="FF" w:themeShade="FF"/>
+          <w:sz w:val="24"/>
+          <w:szCs w:val="24"/>
+          <w:u w:val="none"/>
+        </w:rPr>
+        <w:t xml:space="preserve">, </w:t>
+      </w:r>
+      <w:r>
+        <w:rPr>
+          <w:b w:val="0"/>
+          <w:bCs w:val="0"/>
+          <w:color w:val="000000" w:themeColor="text1" w:themeTint="FF" w:themeShade="FF"/>
+          <w:sz w:val="24"/>
+          <w:szCs w:val="24"/>
+          <w:u w:val="single"/>
+        </w:rPr>
+        <w:t>anno contenuto</w:t>
+      </w:r>
+      <w:r>
+        <w:rPr>
+          <w:b w:val="0"/>
+          <w:bCs w:val="0"/>
+          <w:color w:val="000000" w:themeColor="text1" w:themeTint="FF" w:themeShade="FF"/>
+          <w:sz w:val="24"/>
+          <w:szCs w:val="24"/>
+          <w:u w:val="none"/>
+        </w:rPr>
+        <w:t xml:space="preserve">, </w:t>
+      </w:r>
+      <w:proofErr w:type="spellStart"/>
+      <w:r>
+        <w:rPr>
+          <w:b w:val="0"/>
+          <w:bCs w:val="0"/>
+          <w:color w:val="000000" w:themeColor="text1" w:themeTint="FF" w:themeShade="FF"/>
+          <w:sz w:val="24"/>
+          <w:szCs w:val="24"/>
+          <w:u w:val="single"/>
+        </w:rPr>
+        <w:t>timestamp</w:t>
+      </w:r>
+      <w:proofErr w:type="spellEnd"/>
+      <w:r>
+        <w:rPr>
+          <w:b w:val="0"/>
+          <w:bCs w:val="0"/>
+          <w:color w:val="000000" w:themeColor="text1" w:themeTint="FF" w:themeShade="FF"/>
+          <w:sz w:val="24"/>
+          <w:szCs w:val="24"/>
+          <w:u w:val="single"/>
+        </w:rPr>
+        <w:t xml:space="preserve"> </w:t>
+      </w:r>
+      <w:r>
+        <w:rPr>
+          <w:b w:val="0"/>
+          <w:bCs w:val="0"/>
+          <w:color w:val="000000" w:themeColor="text1" w:themeTint="FF" w:themeShade="FF"/>
+          <w:sz w:val="24"/>
+          <w:szCs w:val="24"/>
+          <w:u w:val="single"/>
+        </w:rPr>
+        <w:t>voto</w:t>
+      </w:r>
+      <w:r>
+        <w:rPr>
+          <w:b w:val="0"/>
+          <w:bCs w:val="0"/>
+          <w:color w:val="000000" w:themeColor="text1" w:themeTint="FF" w:themeShade="FF"/>
+          <w:sz w:val="24"/>
+          <w:szCs w:val="24"/>
+          <w:u w:val="none"/>
+        </w:rPr>
+        <w:t>, voto)</w:t>
       </w:r>
     </w:p>
     <w:p>
       <w:pPr>
         <w:pStyle w:val="Normal"/>
-        <w:rPr/>
-      </w:pPr>
-      <w:r>
-        <w:rPr>
-          <w:b/>
-          <w:bCs/>
-          <w:color w:val="000000" w:themeColor="text1"/>
-          <w:sz w:val="24"/>
-          <w:szCs w:val="24"/>
-        </w:rPr>
-        <w:t xml:space="preserve">RiferimentoStar </w:t>
-      </w:r>
-      <w:r>
-        <w:rPr>
-          <w:b w:val="false"/>
-          <w:bCs w:val="false"/>
-          <w:color w:val="000000" w:themeColor="text1"/>
-          <w:sz w:val="24"/>
-          <w:szCs w:val="24"/>
-        </w:rPr>
-        <w:t xml:space="preserve">( </w:t>
-      </w:r>
-      <w:r>
-        <w:rPr>
-          <w:b w:val="false"/>
-          <w:bCs w:val="false"/>
-          <w:color w:val="000000" w:themeColor="text1"/>
-          <w:sz w:val="24"/>
-          <w:szCs w:val="24"/>
-          <w:u w:val="single"/>
-        </w:rPr>
-        <w:t>s</w:t>
-      </w:r>
-      <w:r>
-        <w:rPr>
-          <w:color w:val="000000" w:themeColor="text1"/>
-          <w:sz w:val="24"/>
-          <w:szCs w:val="24"/>
-          <w:u w:val="single"/>
-        </w:rPr>
-        <w:t>tar</w:t>
-      </w:r>
-      <w:r>
-        <w:rPr>
-          <w:color w:val="000000" w:themeColor="text1"/>
+        <w:numPr>
+          <w:ilvl w:val="0"/>
+          <w:numId w:val="2"/>
+        </w:numPr>
+        <w:rPr>
+          <w:b w:val="0"/>
+          <w:bCs w:val="0"/>
+        </w:rPr>
+      </w:pPr>
+      <w:r>
+        <w:rPr>
+          <w:b w:val="0"/>
+          <w:bCs w:val="0"/>
+          <w:color w:val="000000" w:themeColor="text1" w:themeTint="FF" w:themeShade="FF"/>
+          <w:sz w:val="24"/>
+          <w:szCs w:val="24"/>
+          <w:u w:val="none"/>
+        </w:rPr>
+        <w:t>Votazione(contenuto, anno contenuto) referenzia Contenuto(titolo, anno)</w:t>
+      </w:r>
+    </w:p>
+    <w:p xmlns:wp14="http://schemas.microsoft.com/office/word/2010/wordml" wp14:textId="326B11F1">
+      <w:pPr>
+        <w:pStyle w:val="Normal"/>
+      </w:pPr>
+      <w:proofErr w:type="spellStart"/>
+      <w:r>
+        <w:rPr>
+          <w:b w:val="1"/>
+          <w:bCs w:val="1"/>
+          <w:color w:val="000000" w:themeColor="text1" w:themeTint="FF" w:themeShade="FF"/>
+          <w:sz w:val="24"/>
+          <w:szCs w:val="24"/>
+        </w:rPr>
+        <w:t>RiferimentoStar</w:t>
+      </w:r>
+      <w:proofErr w:type="spellEnd"/>
+      <w:r>
+        <w:rPr>
+          <w:b w:val="1"/>
+          <w:bCs w:val="1"/>
+          <w:color w:val="000000" w:themeColor="text1" w:themeTint="FF" w:themeShade="FF"/>
+          <w:sz w:val="24"/>
+          <w:szCs w:val="24"/>
+        </w:rPr>
+        <w:t xml:space="preserve"> </w:t>
+      </w:r>
+      <w:r>
+        <w:rPr>
+          <w:b w:val="0"/>
+          <w:bCs w:val="0"/>
+          <w:color w:val="000000" w:themeColor="text1" w:themeTint="FF" w:themeShade="FF"/>
+          <w:sz w:val="24"/>
+          <w:szCs w:val="24"/>
+        </w:rPr>
+        <w:t>(</w:t>
+      </w:r>
+      <w:r>
+        <w:rPr>
+          <w:b w:val="0"/>
+          <w:bCs w:val="0"/>
+          <w:color w:val="000000" w:themeColor="text1" w:themeTint="FF" w:themeShade="FF"/>
+          <w:sz w:val="24"/>
+          <w:szCs w:val="24"/>
+          <w:u w:val="single"/>
+        </w:rPr>
+        <w:t>star</w:t>
+      </w:r>
+      <w:r>
+        <w:rPr>
+          <w:color w:val="000000" w:themeColor="text1" w:themeTint="FF" w:themeShade="FF"/>
           <w:sz w:val="24"/>
           <w:szCs w:val="24"/>
           <w:u w:val="none"/>
@@ -675,7 +911,7 @@
       </w:r>
       <w:r>
         <w:rPr>
-          <w:color w:val="000000" w:themeColor="text1"/>
+          <w:color w:val="000000" w:themeColor="text1" w:themeTint="FF" w:themeShade="FF"/>
           <w:sz w:val="24"/>
           <w:szCs w:val="24"/>
           <w:u w:val="single"/>
@@ -684,7 +920,7 @@
       </w:r>
       <w:r>
         <w:rPr>
-          <w:color w:val="000000" w:themeColor="text1"/>
+          <w:color w:val="000000" w:themeColor="text1" w:themeTint="FF" w:themeShade="FF"/>
           <w:sz w:val="24"/>
           <w:szCs w:val="24"/>
           <w:u w:val="none"/>
@@ -693,7 +929,7 @@
       </w:r>
       <w:r>
         <w:rPr>
-          <w:color w:val="000000" w:themeColor="text1"/>
+          <w:color w:val="000000" w:themeColor="text1" w:themeTint="FF" w:themeShade="FF"/>
           <w:sz w:val="24"/>
           <w:szCs w:val="24"/>
           <w:u w:val="single"/>
@@ -702,7 +938,7 @@
       </w:r>
       <w:r>
         <w:rPr>
-          <w:color w:val="000000" w:themeColor="text1"/>
+          <w:color w:val="000000" w:themeColor="text1" w:themeTint="FF" w:themeShade="FF"/>
           <w:sz w:val="24"/>
           <w:szCs w:val="24"/>
           <w:u w:val="none"/>
@@ -711,7 +947,7 @@
       </w:r>
       <w:r>
         <w:rPr>
-          <w:color w:val="000000" w:themeColor="text1"/>
+          <w:color w:val="000000" w:themeColor="text1" w:themeTint="FF" w:themeShade="FF"/>
           <w:sz w:val="24"/>
           <w:szCs w:val="24"/>
           <w:u w:val="single"/>
@@ -720,7 +956,7 @@
       </w:r>
       <w:r>
         <w:rPr>
-          <w:color w:val="000000" w:themeColor="text1"/>
+          <w:color w:val="000000" w:themeColor="text1" w:themeTint="FF" w:themeShade="FF"/>
           <w:sz w:val="24"/>
           <w:szCs w:val="24"/>
           <w:u w:val="none"/>
@@ -728,7 +964,7 @@
         <w:t>)</w:t>
       </w:r>
     </w:p>
-    <w:p>
+    <w:p xmlns:wp14="http://schemas.microsoft.com/office/word/2010/wordml" wp14:textId="77777777">
       <w:pPr>
         <w:pStyle w:val="ListParagraph"/>
         <w:numPr>
@@ -749,7 +985,7 @@
         <w:t>RiferimentoStar(star, data nascita star) referenzia Star(nome e cognome, data di nascita)</w:t>
       </w:r>
     </w:p>
-    <w:p>
+    <w:p xmlns:wp14="http://schemas.microsoft.com/office/word/2010/wordml" wp14:textId="77777777">
       <w:pPr>
         <w:pStyle w:val="ListParagraph"/>
         <w:numPr>
@@ -770,36 +1006,47 @@
         <w:t>RiferimentoStar(notizia, autore notizia) referenzia Notizia(titolo, autore)</w:t>
       </w:r>
     </w:p>
-    <w:p>
+    <w:p xmlns:wp14="http://schemas.microsoft.com/office/word/2010/wordml" wp14:textId="15CDB529">
       <w:pPr>
         <w:pStyle w:val="Normal"/>
-        <w:rPr/>
-      </w:pPr>
-      <w:r>
-        <w:rPr>
-          <w:b/>
-          <w:bCs/>
-          <w:color w:val="000000" w:themeColor="text1"/>
-          <w:sz w:val="24"/>
-          <w:szCs w:val="24"/>
-        </w:rPr>
-        <w:t xml:space="preserve">RiferimentoContenuto </w:t>
-      </w:r>
-      <w:r>
-        <w:rPr>
-          <w:b w:val="false"/>
-          <w:bCs w:val="false"/>
-          <w:color w:val="000000" w:themeColor="text1"/>
-          <w:sz w:val="24"/>
-          <w:szCs w:val="24"/>
-        </w:rPr>
-        <w:t xml:space="preserve">( </w:t>
-      </w:r>
-      <w:r>
-        <w:rPr>
-          <w:b w:val="false"/>
-          <w:bCs w:val="false"/>
-          <w:color w:val="000000" w:themeColor="text1"/>
+      </w:pPr>
+      <w:proofErr w:type="spellStart"/>
+      <w:r>
+        <w:rPr>
+          <w:b w:val="1"/>
+          <w:bCs w:val="1"/>
+          <w:color w:val="000000" w:themeColor="text1" w:themeTint="FF" w:themeShade="FF"/>
+          <w:sz w:val="24"/>
+          <w:szCs w:val="24"/>
+        </w:rPr>
+        <w:t>RiferimentoContenuto</w:t>
+      </w:r>
+      <w:proofErr w:type="spellEnd"/>
+      <w:r>
+        <w:rPr>
+          <w:b w:val="1"/>
+          <w:bCs w:val="1"/>
+          <w:color w:val="000000" w:themeColor="text1" w:themeTint="FF" w:themeShade="FF"/>
+          <w:sz w:val="24"/>
+          <w:szCs w:val="24"/>
+        </w:rPr>
+        <w:t xml:space="preserve"> </w:t>
+      </w:r>
+      <w:r>
+        <w:rPr>
+          <w:b w:val="0"/>
+          <w:bCs w:val="0"/>
+          <w:color w:val="000000" w:themeColor="text1" w:themeTint="FF" w:themeShade="FF"/>
+          <w:sz w:val="24"/>
+          <w:szCs w:val="24"/>
+        </w:rPr>
+        <w:t>(</w:t>
+      </w:r>
+      <w:r>
+        <w:rPr>
+          <w:b w:val="0"/>
+          <w:bCs w:val="0"/>
+          <w:color w:val="000000" w:themeColor="text1" w:themeTint="FF" w:themeShade="FF"/>
           <w:sz w:val="24"/>
           <w:szCs w:val="24"/>
           <w:u w:val="single"/>
@@ -808,9 +1055,9 @@
       </w:r>
       <w:r>
         <w:rPr>
-          <w:b w:val="false"/>
-          <w:bCs w:val="false"/>
-          <w:color w:val="000000" w:themeColor="text1"/>
+          <w:b w:val="0"/>
+          <w:bCs w:val="0"/>
+          <w:color w:val="000000" w:themeColor="text1" w:themeTint="FF" w:themeShade="FF"/>
           <w:sz w:val="24"/>
           <w:szCs w:val="24"/>
           <w:u w:val="none"/>
@@ -819,9 +1066,9 @@
       </w:r>
       <w:r>
         <w:rPr>
-          <w:b w:val="false"/>
-          <w:bCs w:val="false"/>
-          <w:color w:val="000000" w:themeColor="text1"/>
+          <w:b w:val="0"/>
+          <w:bCs w:val="0"/>
+          <w:color w:val="000000" w:themeColor="text1" w:themeTint="FF" w:themeShade="FF"/>
           <w:sz w:val="24"/>
           <w:szCs w:val="24"/>
           <w:u w:val="single"/>
@@ -830,9 +1077,9 @@
       </w:r>
       <w:r>
         <w:rPr>
-          <w:b w:val="false"/>
-          <w:bCs w:val="false"/>
-          <w:color w:val="000000" w:themeColor="text1"/>
+          <w:b w:val="0"/>
+          <w:bCs w:val="0"/>
+          <w:color w:val="000000" w:themeColor="text1" w:themeTint="FF" w:themeShade="FF"/>
           <w:sz w:val="24"/>
           <w:szCs w:val="24"/>
           <w:u w:val="none"/>
@@ -841,9 +1088,9 @@
       </w:r>
       <w:r>
         <w:rPr>
-          <w:b w:val="false"/>
-          <w:bCs w:val="false"/>
-          <w:color w:val="000000" w:themeColor="text1"/>
+          <w:b w:val="0"/>
+          <w:bCs w:val="0"/>
+          <w:color w:val="000000" w:themeColor="text1" w:themeTint="FF" w:themeShade="FF"/>
           <w:sz w:val="24"/>
           <w:szCs w:val="24"/>
           <w:u w:val="single"/>
@@ -852,9 +1099,9 @@
       </w:r>
       <w:r>
         <w:rPr>
-          <w:b w:val="false"/>
-          <w:bCs w:val="false"/>
-          <w:color w:val="000000" w:themeColor="text1"/>
+          <w:b w:val="0"/>
+          <w:bCs w:val="0"/>
+          <w:color w:val="000000" w:themeColor="text1" w:themeTint="FF" w:themeShade="FF"/>
           <w:sz w:val="24"/>
           <w:szCs w:val="24"/>
           <w:u w:val="none"/>
@@ -863,9 +1110,9 @@
       </w:r>
       <w:r>
         <w:rPr>
-          <w:b w:val="false"/>
-          <w:bCs w:val="false"/>
-          <w:color w:val="000000" w:themeColor="text1"/>
+          <w:b w:val="0"/>
+          <w:bCs w:val="0"/>
+          <w:color w:val="000000" w:themeColor="text1" w:themeTint="FF" w:themeShade="FF"/>
           <w:sz w:val="24"/>
           <w:szCs w:val="24"/>
           <w:u w:val="single"/>
@@ -874,9 +1121,9 @@
       </w:r>
       <w:r>
         <w:rPr>
-          <w:b w:val="false"/>
-          <w:bCs w:val="false"/>
-          <w:color w:val="000000" w:themeColor="text1"/>
+          <w:b w:val="0"/>
+          <w:bCs w:val="0"/>
+          <w:color w:val="000000" w:themeColor="text1" w:themeTint="FF" w:themeShade="FF"/>
           <w:sz w:val="24"/>
           <w:szCs w:val="24"/>
           <w:u w:val="none"/>
@@ -884,7 +1131,7 @@
         <w:t>)</w:t>
       </w:r>
     </w:p>
-    <w:p>
+    <w:p xmlns:wp14="http://schemas.microsoft.com/office/word/2010/wordml" wp14:textId="77777777">
       <w:pPr>
         <w:pStyle w:val="ListParagraph"/>
         <w:numPr>
@@ -908,7 +1155,7 @@
         <w:t>RiferimentoContenuto(contenuto, anno contenuto) referenzia Contenuto(titolo, anno)</w:t>
       </w:r>
     </w:p>
-    <w:p>
+    <w:p xmlns:wp14="http://schemas.microsoft.com/office/word/2010/wordml" wp14:textId="77777777">
       <w:pPr>
         <w:pStyle w:val="ListParagraph"/>
         <w:numPr>
@@ -927,7 +1174,7 @@
         <w:t>RiferimentoContenuto(notizia, autore notizia) referenzia Notizia(titolo, autore)</w:t>
       </w:r>
     </w:p>
-    <w:p>
+    <w:p xmlns:wp14="http://schemas.microsoft.com/office/word/2010/wordml" wp14:textId="77777777">
       <w:pPr>
         <w:pStyle w:val="Normal"/>
         <w:rPr/>
@@ -1023,7 +1270,7 @@
         <w:t>, ruolo)</w:t>
       </w:r>
     </w:p>
-    <w:p>
+    <w:p xmlns:wp14="http://schemas.microsoft.com/office/word/2010/wordml" wp14:textId="77777777">
       <w:pPr>
         <w:pStyle w:val="ListParagraph"/>
         <w:numPr>
@@ -1047,7 +1294,7 @@
         <w:t>Recitazione(attore, data nascita attore) referenzia Star(nome e cognome, data di nascita)</w:t>
       </w:r>
     </w:p>
-    <w:p>
+    <w:p xmlns:wp14="http://schemas.microsoft.com/office/word/2010/wordml" wp14:textId="77777777">
       <w:pPr>
         <w:pStyle w:val="ListParagraph"/>
         <w:numPr>
@@ -1071,26 +1318,37 @@
         <w:t>Recitazione(contenuto, anno contenuto) referenzia Contenuto(titolo, anno)</w:t>
       </w:r>
     </w:p>
-    <w:p>
+    <w:p xmlns:wp14="http://schemas.microsoft.com/office/word/2010/wordml" wp14:textId="66CA5B56">
       <w:pPr>
         <w:pStyle w:val="Normal"/>
-        <w:rPr/>
-      </w:pPr>
-      <w:r>
-        <w:rPr>
-          <w:b/>
-          <w:bCs/>
-          <w:color w:val="000000" w:themeColor="text1"/>
-          <w:sz w:val="24"/>
-          <w:szCs w:val="24"/>
-        </w:rPr>
-        <w:t xml:space="preserve">DirezioneContenuto </w:t>
-      </w:r>
-      <w:r>
-        <w:rPr>
-          <w:b w:val="false"/>
-          <w:bCs w:val="false"/>
-          <w:color w:val="000000" w:themeColor="text1"/>
+      </w:pPr>
+      <w:proofErr w:type="spellStart"/>
+      <w:r>
+        <w:rPr>
+          <w:b w:val="1"/>
+          <w:bCs w:val="1"/>
+          <w:color w:val="000000" w:themeColor="text1" w:themeTint="FF" w:themeShade="FF"/>
+          <w:sz w:val="24"/>
+          <w:szCs w:val="24"/>
+        </w:rPr>
+        <w:t>DirezioneFilm</w:t>
+      </w:r>
+      <w:proofErr w:type="spellEnd"/>
+      <w:r>
+        <w:rPr>
+          <w:b w:val="1"/>
+          <w:bCs w:val="1"/>
+          <w:color w:val="000000" w:themeColor="text1" w:themeTint="FF" w:themeShade="FF"/>
+          <w:sz w:val="24"/>
+          <w:szCs w:val="24"/>
+        </w:rPr>
+        <w:t xml:space="preserve"> </w:t>
+      </w:r>
+      <w:r>
+        <w:rPr>
+          <w:b w:val="0"/>
+          <w:bCs w:val="0"/>
+          <w:color w:val="000000" w:themeColor="text1" w:themeTint="FF" w:themeShade="FF"/>
           <w:sz w:val="24"/>
           <w:szCs w:val="24"/>
         </w:rPr>
@@ -1098,9 +1356,9 @@
       </w:r>
       <w:r>
         <w:rPr>
-          <w:b w:val="false"/>
-          <w:bCs w:val="false"/>
-          <w:color w:val="000000" w:themeColor="text1"/>
+          <w:b w:val="0"/>
+          <w:bCs w:val="0"/>
+          <w:color w:val="000000" w:themeColor="text1" w:themeTint="FF" w:themeShade="FF"/>
           <w:sz w:val="24"/>
           <w:szCs w:val="24"/>
           <w:u w:val="single"/>
@@ -1109,9 +1367,9 @@
       </w:r>
       <w:r>
         <w:rPr>
-          <w:b w:val="false"/>
-          <w:bCs w:val="false"/>
-          <w:color w:val="000000" w:themeColor="text1"/>
+          <w:b w:val="0"/>
+          <w:bCs w:val="0"/>
+          <w:color w:val="000000" w:themeColor="text1" w:themeTint="FF" w:themeShade="FF"/>
           <w:sz w:val="24"/>
           <w:szCs w:val="24"/>
           <w:u w:val="none"/>
@@ -1120,9 +1378,9 @@
       </w:r>
       <w:r>
         <w:rPr>
-          <w:b w:val="false"/>
-          <w:bCs w:val="false"/>
-          <w:color w:val="000000" w:themeColor="text1"/>
+          <w:b w:val="0"/>
+          <w:bCs w:val="0"/>
+          <w:color w:val="000000" w:themeColor="text1" w:themeTint="FF" w:themeShade="FF"/>
           <w:sz w:val="24"/>
           <w:szCs w:val="24"/>
           <w:u w:val="single"/>
@@ -1131,9 +1389,9 @@
       </w:r>
       <w:r>
         <w:rPr>
-          <w:b w:val="false"/>
-          <w:bCs w:val="false"/>
-          <w:color w:val="000000" w:themeColor="text1"/>
+          <w:b w:val="0"/>
+          <w:bCs w:val="0"/>
+          <w:color w:val="000000" w:themeColor="text1" w:themeTint="FF" w:themeShade="FF"/>
           <w:sz w:val="24"/>
           <w:szCs w:val="24"/>
           <w:u w:val="none"/>
@@ -1142,20 +1400,20 @@
       </w:r>
       <w:r>
         <w:rPr>
-          <w:b w:val="false"/>
-          <w:bCs w:val="false"/>
-          <w:color w:val="000000" w:themeColor="text1"/>
-          <w:sz w:val="24"/>
-          <w:szCs w:val="24"/>
-          <w:u w:val="single"/>
-        </w:rPr>
-        <w:t>contenuto</w:t>
-      </w:r>
-      <w:r>
-        <w:rPr>
-          <w:b w:val="false"/>
-          <w:bCs w:val="false"/>
-          <w:color w:val="000000" w:themeColor="text1"/>
+          <w:b w:val="0"/>
+          <w:bCs w:val="0"/>
+          <w:color w:val="000000" w:themeColor="text1" w:themeTint="FF" w:themeShade="FF"/>
+          <w:sz w:val="24"/>
+          <w:szCs w:val="24"/>
+          <w:u w:val="single"/>
+        </w:rPr>
+        <w:t>film</w:t>
+      </w:r>
+      <w:r>
+        <w:rPr>
+          <w:b w:val="0"/>
+          <w:bCs w:val="0"/>
+          <w:color w:val="000000" w:themeColor="text1" w:themeTint="FF" w:themeShade="FF"/>
           <w:sz w:val="24"/>
           <w:szCs w:val="24"/>
           <w:u w:val="none"/>
@@ -1164,20 +1422,20 @@
       </w:r>
       <w:r>
         <w:rPr>
-          <w:b w:val="false"/>
-          <w:bCs w:val="false"/>
-          <w:color w:val="000000" w:themeColor="text1"/>
-          <w:sz w:val="24"/>
-          <w:szCs w:val="24"/>
-          <w:u w:val="single"/>
-        </w:rPr>
-        <w:t>anno contenuto</w:t>
-      </w:r>
-      <w:r>
-        <w:rPr>
-          <w:b w:val="false"/>
-          <w:bCs w:val="false"/>
-          <w:color w:val="000000" w:themeColor="text1"/>
+          <w:b w:val="0"/>
+          <w:bCs w:val="0"/>
+          <w:color w:val="000000" w:themeColor="text1" w:themeTint="FF" w:themeShade="FF"/>
+          <w:sz w:val="24"/>
+          <w:szCs w:val="24"/>
+          <w:u w:val="single"/>
+        </w:rPr>
+        <w:t>anno film</w:t>
+      </w:r>
+      <w:r>
+        <w:rPr>
+          <w:b w:val="0"/>
+          <w:bCs w:val="0"/>
+          <w:color w:val="000000" w:themeColor="text1" w:themeTint="FF" w:themeShade="FF"/>
           <w:sz w:val="24"/>
           <w:szCs w:val="24"/>
           <w:u w:val="none"/>
@@ -1185,7 +1443,7 @@
         <w:t>)</w:t>
       </w:r>
     </w:p>
-    <w:p>
+    <w:p xmlns:wp14="http://schemas.microsoft.com/office/word/2010/wordml" wp14:textId="3E96FAB0">
       <w:pPr>
         <w:pStyle w:val="ListParagraph"/>
         <w:numPr>
@@ -1199,20 +1457,20 @@
           <w:u w:val="none"/>
         </w:rPr>
       </w:pPr>
-      <w:bookmarkStart w:id="0" w:name="__DdeLink__123_3784740738"/>
-      <w:r>
-        <w:rPr>
-          <w:color w:val="000000" w:themeColor="text1"/>
-          <w:sz w:val="24"/>
-          <w:szCs w:val="24"/>
-          <w:u w:val="none"/>
-        </w:rPr>
-        <w:t>DirezioneContenuto</w:t>
+      <w:bookmarkStart w:name="__DdeLink__123_3784740738" w:id="0"/>
+      <w:r>
+        <w:rPr>
+          <w:color w:val="000000" w:themeColor="text1" w:themeTint="FF" w:themeShade="FF"/>
+          <w:sz w:val="24"/>
+          <w:szCs w:val="24"/>
+          <w:u w:val="none"/>
+        </w:rPr>
+        <w:t>DirezioneFilm</w:t>
       </w:r>
       <w:bookmarkEnd w:id="0"/>
       <w:r>
         <w:rPr>
-          <w:color w:val="000000" w:themeColor="text1"/>
+          <w:color w:val="000000" w:themeColor="text1" w:themeTint="FF" w:themeShade="FF"/>
           <w:sz w:val="24"/>
           <w:szCs w:val="24"/>
           <w:u w:val="none"/>
@@ -1220,7 +1478,7 @@
         <w:t>(regista, data nascita regista) referenzia Star(nome e cognome, data di nascita)</w:t>
       </w:r>
     </w:p>
-    <w:p>
+    <w:p xmlns:wp14="http://schemas.microsoft.com/office/word/2010/wordml" wp14:textId="3350BE95">
       <w:pPr>
         <w:pStyle w:val="Normal"/>
         <w:numPr>
@@ -1228,68 +1486,92 @@
           <w:numId w:val="3"/>
         </w:numPr>
         <w:rPr>
+          <w:b w:val="0"/>
           <w:b w:val="false"/>
-          <w:b w:val="false"/>
-          <w:bCs w:val="false"/>
+          <w:bCs w:val="0"/>
           <w:color w:val="000000" w:themeColor="text1"/>
           <w:sz w:val="24"/>
           <w:szCs w:val="24"/>
           <w:u w:val="none"/>
         </w:rPr>
       </w:pPr>
-      <w:r>
-        <w:rPr>
-          <w:b w:val="false"/>
-          <w:bCs w:val="false"/>
-          <w:color w:val="000000" w:themeColor="text1"/>
-          <w:sz w:val="24"/>
-          <w:szCs w:val="24"/>
-          <w:u w:val="none"/>
-        </w:rPr>
-        <w:t>DirezioneContenuto(contenuto, anno contenuto) referenzia Contenuto(titolo, anno)</w:t>
-      </w:r>
-    </w:p>
-    <w:p>
+      <w:proofErr w:type="spellStart"/>
+      <w:r>
+        <w:rPr>
+          <w:b w:val="0"/>
+          <w:bCs w:val="0"/>
+          <w:color w:val="000000" w:themeColor="text1" w:themeTint="FF" w:themeShade="FF"/>
+          <w:sz w:val="24"/>
+          <w:szCs w:val="24"/>
+          <w:u w:val="none"/>
+        </w:rPr>
+        <w:t>DirezioneFilm</w:t>
+      </w:r>
+      <w:proofErr w:type="spellEnd"/>
+      <w:r>
+        <w:rPr>
+          <w:b w:val="0"/>
+          <w:bCs w:val="0"/>
+          <w:color w:val="000000" w:themeColor="text1" w:themeTint="FF" w:themeShade="FF"/>
+          <w:sz w:val="24"/>
+          <w:szCs w:val="24"/>
+          <w:u w:val="none"/>
+        </w:rPr>
+        <w:t>(film, anno film) referenzia Contenuto(titolo, anno)</w:t>
+      </w:r>
+    </w:p>
+    <w:p xmlns:wp14="http://schemas.microsoft.com/office/word/2010/wordml" wp14:textId="7146E359">
       <w:pPr>
         <w:pStyle w:val="Normal"/>
-        <w:rPr/>
-      </w:pPr>
-      <w:r>
-        <w:rPr>
-          <w:b/>
-          <w:bCs/>
-          <w:color w:val="000000" w:themeColor="text1"/>
-          <w:sz w:val="24"/>
-          <w:szCs w:val="24"/>
-        </w:rPr>
-        <w:t xml:space="preserve">DirezioneEpisodio </w:t>
-      </w:r>
-      <w:r>
-        <w:rPr>
-          <w:b w:val="false"/>
-          <w:bCs w:val="false"/>
-          <w:color w:val="000000" w:themeColor="text1"/>
-          <w:sz w:val="24"/>
-          <w:szCs w:val="24"/>
-        </w:rPr>
-        <w:t xml:space="preserve">( </w:t>
-      </w:r>
-      <w:r>
-        <w:rPr>
-          <w:b w:val="false"/>
-          <w:bCs w:val="false"/>
-          <w:color w:val="000000" w:themeColor="text1"/>
-          <w:sz w:val="24"/>
-          <w:szCs w:val="24"/>
-          <w:u w:val="single"/>
-        </w:rPr>
-        <w:t>regista</w:t>
-      </w:r>
-      <w:r>
-        <w:rPr>
-          <w:b w:val="false"/>
-          <w:bCs w:val="false"/>
-          <w:color w:val="000000" w:themeColor="text1"/>
+      </w:pPr>
+      <w:proofErr w:type="spellStart"/>
+      <w:r>
+        <w:rPr>
+          <w:b w:val="1"/>
+          <w:bCs w:val="1"/>
+          <w:color w:val="000000" w:themeColor="text1" w:themeTint="FF" w:themeShade="FF"/>
+          <w:sz w:val="24"/>
+          <w:szCs w:val="24"/>
+        </w:rPr>
+        <w:t>DirezioneEpisodio</w:t>
+      </w:r>
+      <w:proofErr w:type="spellEnd"/>
+      <w:r>
+        <w:rPr>
+          <w:b w:val="1"/>
+          <w:bCs w:val="1"/>
+          <w:color w:val="000000" w:themeColor="text1" w:themeTint="FF" w:themeShade="FF"/>
+          <w:sz w:val="24"/>
+          <w:szCs w:val="24"/>
+        </w:rPr>
+        <w:t xml:space="preserve"> </w:t>
+      </w:r>
+      <w:r>
+        <w:rPr>
+          <w:b w:val="0"/>
+          <w:bCs w:val="0"/>
+          <w:color w:val="000000" w:themeColor="text1" w:themeTint="FF" w:themeShade="FF"/>
+          <w:sz w:val="24"/>
+          <w:szCs w:val="24"/>
+        </w:rPr>
+        <w:t>(r</w:t>
+      </w:r>
+      <w:r>
+        <w:rPr>
+          <w:b w:val="0"/>
+          <w:bCs w:val="0"/>
+          <w:color w:val="000000" w:themeColor="text1" w:themeTint="FF" w:themeShade="FF"/>
+          <w:sz w:val="24"/>
+          <w:szCs w:val="24"/>
+          <w:u w:val="single"/>
+        </w:rPr>
+        <w:t>egista</w:t>
+      </w:r>
+      <w:r>
+        <w:rPr>
+          <w:b w:val="0"/>
+          <w:bCs w:val="0"/>
+          <w:color w:val="000000" w:themeColor="text1" w:themeTint="FF" w:themeShade="FF"/>
           <w:sz w:val="24"/>
           <w:szCs w:val="24"/>
           <w:u w:val="none"/>
@@ -1298,9 +1580,9 @@
       </w:r>
       <w:r>
         <w:rPr>
-          <w:b w:val="false"/>
-          <w:bCs w:val="false"/>
-          <w:color w:val="000000" w:themeColor="text1"/>
+          <w:b w:val="0"/>
+          <w:bCs w:val="0"/>
+          <w:color w:val="000000" w:themeColor="text1" w:themeTint="FF" w:themeShade="FF"/>
           <w:sz w:val="24"/>
           <w:szCs w:val="24"/>
           <w:u w:val="single"/>
@@ -1309,9 +1591,9 @@
       </w:r>
       <w:r>
         <w:rPr>
-          <w:b w:val="false"/>
-          <w:bCs w:val="false"/>
-          <w:color w:val="000000" w:themeColor="text1"/>
+          <w:b w:val="0"/>
+          <w:bCs w:val="0"/>
+          <w:color w:val="000000" w:themeColor="text1" w:themeTint="FF" w:themeShade="FF"/>
           <w:sz w:val="24"/>
           <w:szCs w:val="24"/>
           <w:u w:val="none"/>
@@ -1320,9 +1602,9 @@
       </w:r>
       <w:r>
         <w:rPr>
-          <w:b w:val="false"/>
-          <w:bCs w:val="false"/>
-          <w:color w:val="000000" w:themeColor="text1"/>
+          <w:b w:val="0"/>
+          <w:bCs w:val="0"/>
+          <w:color w:val="000000" w:themeColor="text1" w:themeTint="FF" w:themeShade="FF"/>
           <w:sz w:val="24"/>
           <w:szCs w:val="24"/>
           <w:u w:val="single"/>
@@ -1331,9 +1613,9 @@
       </w:r>
       <w:r>
         <w:rPr>
-          <w:b w:val="false"/>
-          <w:bCs w:val="false"/>
-          <w:color w:val="000000" w:themeColor="text1"/>
+          <w:b w:val="0"/>
+          <w:bCs w:val="0"/>
+          <w:color w:val="000000" w:themeColor="text1" w:themeTint="FF" w:themeShade="FF"/>
           <w:sz w:val="24"/>
           <w:szCs w:val="24"/>
           <w:u w:val="none"/>
@@ -1342,9 +1624,9 @@
       </w:r>
       <w:r>
         <w:rPr>
-          <w:b w:val="false"/>
-          <w:bCs w:val="false"/>
-          <w:color w:val="000000" w:themeColor="text1"/>
+          <w:b w:val="0"/>
+          <w:bCs w:val="0"/>
+          <w:color w:val="000000" w:themeColor="text1" w:themeTint="FF" w:themeShade="FF"/>
           <w:sz w:val="24"/>
           <w:szCs w:val="24"/>
           <w:u w:val="single"/>
@@ -1353,9 +1635,9 @@
       </w:r>
       <w:r>
         <w:rPr>
-          <w:b w:val="false"/>
-          <w:bCs w:val="false"/>
-          <w:color w:val="000000" w:themeColor="text1"/>
+          <w:b w:val="0"/>
+          <w:bCs w:val="0"/>
+          <w:color w:val="000000" w:themeColor="text1" w:themeTint="FF" w:themeShade="FF"/>
           <w:sz w:val="24"/>
           <w:szCs w:val="24"/>
           <w:u w:val="none"/>
@@ -1364,9 +1646,9 @@
       </w:r>
       <w:r>
         <w:rPr>
-          <w:b w:val="false"/>
-          <w:bCs w:val="false"/>
-          <w:color w:val="000000" w:themeColor="text1"/>
+          <w:b w:val="0"/>
+          <w:bCs w:val="0"/>
+          <w:color w:val="000000" w:themeColor="text1" w:themeTint="FF" w:themeShade="FF"/>
           <w:sz w:val="24"/>
           <w:szCs w:val="24"/>
           <w:u w:val="single"/>
@@ -1375,9 +1657,9 @@
       </w:r>
       <w:r>
         <w:rPr>
-          <w:b w:val="false"/>
-          <w:bCs w:val="false"/>
-          <w:color w:val="000000" w:themeColor="text1"/>
+          <w:b w:val="0"/>
+          <w:bCs w:val="0"/>
+          <w:color w:val="000000" w:themeColor="text1" w:themeTint="FF" w:themeShade="FF"/>
           <w:sz w:val="24"/>
           <w:szCs w:val="24"/>
           <w:u w:val="none"/>
@@ -1386,9 +1668,9 @@
       </w:r>
       <w:r>
         <w:rPr>
-          <w:b w:val="false"/>
-          <w:bCs w:val="false"/>
-          <w:color w:val="000000" w:themeColor="text1"/>
+          <w:b w:val="0"/>
+          <w:bCs w:val="0"/>
+          <w:color w:val="000000" w:themeColor="text1" w:themeTint="FF" w:themeShade="FF"/>
           <w:sz w:val="24"/>
           <w:szCs w:val="24"/>
           <w:u w:val="single"/>
@@ -1397,9 +1679,9 @@
       </w:r>
       <w:r>
         <w:rPr>
-          <w:b w:val="false"/>
-          <w:bCs w:val="false"/>
-          <w:color w:val="000000" w:themeColor="text1"/>
+          <w:b w:val="0"/>
+          <w:bCs w:val="0"/>
+          <w:color w:val="000000" w:themeColor="text1" w:themeTint="FF" w:themeShade="FF"/>
           <w:sz w:val="24"/>
           <w:szCs w:val="24"/>
           <w:u w:val="none"/>
@@ -1407,7 +1689,7 @@
         <w:t>)</w:t>
       </w:r>
     </w:p>
-    <w:p>
+    <w:p xmlns:wp14="http://schemas.microsoft.com/office/word/2010/wordml" wp14:textId="77777777">
       <w:pPr>
         <w:pStyle w:val="ListParagraph"/>
         <w:numPr>
@@ -1428,7 +1710,7 @@
         <w:t>DirezioneEpisodio(regista, data nascita regista) referenzia Star(nome e cognome, data di nascita)</w:t>
       </w:r>
     </w:p>
-    <w:p>
+    <w:p xmlns:wp14="http://schemas.microsoft.com/office/word/2010/wordml" wp14:textId="77777777">
       <w:pPr>
         <w:pStyle w:val="ListParagraph"/>
         <w:numPr>
@@ -1449,7 +1731,7 @@
         <w:t>DirezioneEpisodio(episodio, stagione, serie, anno serie) referenzia Episodio(titolo, stagione, serie, anno serie)</w:t>
       </w:r>
     </w:p>
-    <w:p>
+    <w:p xmlns:wp14="http://schemas.microsoft.com/office/word/2010/wordml" wp14:textId="77777777">
       <w:pPr>
         <w:pStyle w:val="Normal"/>
         <w:rPr>
@@ -1466,20 +1748,20 @@
         </w:rPr>
       </w:r>
     </w:p>
-    <w:p>
+    <w:p xmlns:wp14="http://schemas.microsoft.com/office/word/2010/wordml" wp14:textId="2365D3F6">
       <w:pPr>
         <w:pStyle w:val="Normal"/>
         <w:rPr>
+          <w:b w:val="1"/>
           <w:b/>
-          <w:b/>
-          <w:bCs/>
-        </w:rPr>
-      </w:pPr>
-      <w:r>
-        <w:rPr>
-          <w:b/>
-          <w:bCs/>
-          <w:color w:val="000000" w:themeColor="text1"/>
+          <w:bCs w:val="1"/>
+        </w:rPr>
+      </w:pPr>
+      <w:r>
+        <w:rPr>
+          <w:b w:val="1"/>
+          <w:bCs w:val="1"/>
+          <w:color w:val="000000" w:themeColor="text1" w:themeTint="FF" w:themeShade="FF"/>
           <w:sz w:val="24"/>
           <w:szCs w:val="24"/>
         </w:rPr>
@@ -1487,19 +1769,29 @@
       </w:r>
       <w:r>
         <w:rPr>
-          <w:b w:val="false"/>
-          <w:bCs w:val="false"/>
-          <w:color w:val="000000" w:themeColor="text1"/>
-          <w:sz w:val="24"/>
-          <w:szCs w:val="24"/>
-        </w:rPr>
-        <w:t xml:space="preserve"> ( </w:t>
-      </w:r>
-      <w:r>
-        <w:rPr>
-          <w:b w:val="false"/>
-          <w:bCs w:val="false"/>
-          <w:color w:val="000000" w:themeColor="text1"/>
+          <w:b w:val="0"/>
+          <w:bCs w:val="0"/>
+          <w:color w:val="000000" w:themeColor="text1" w:themeTint="FF" w:themeShade="FF"/>
+          <w:sz w:val="24"/>
+          <w:szCs w:val="24"/>
+        </w:rPr>
+        <w:t xml:space="preserve"> </w:t>
+      </w:r>
+      <w:r>
+        <w:rPr>
+          <w:b w:val="0"/>
+          <w:bCs w:val="0"/>
+          <w:color w:val="000000" w:themeColor="text1" w:themeTint="FF" w:themeShade="FF"/>
+          <w:sz w:val="24"/>
+          <w:szCs w:val="24"/>
+        </w:rPr>
+        <w:t>(</w:t>
+      </w:r>
+      <w:r>
+        <w:rPr>
+          <w:b w:val="0"/>
+          <w:bCs w:val="0"/>
+          <w:color w:val="000000" w:themeColor="text1" w:themeTint="FF" w:themeShade="FF"/>
           <w:sz w:val="24"/>
           <w:szCs w:val="24"/>
           <w:u w:val="single"/>
@@ -1508,9 +1800,9 @@
       </w:r>
       <w:r>
         <w:rPr>
-          <w:b w:val="false"/>
-          <w:bCs w:val="false"/>
-          <w:color w:val="000000" w:themeColor="text1"/>
+          <w:b w:val="0"/>
+          <w:bCs w:val="0"/>
+          <w:color w:val="000000" w:themeColor="text1" w:themeTint="FF" w:themeShade="FF"/>
           <w:sz w:val="24"/>
           <w:szCs w:val="24"/>
           <w:u w:val="none"/>
@@ -1519,9 +1811,9 @@
       </w:r>
       <w:r>
         <w:rPr>
-          <w:b w:val="false"/>
-          <w:bCs w:val="false"/>
-          <w:color w:val="000000" w:themeColor="text1"/>
+          <w:b w:val="0"/>
+          <w:bCs w:val="0"/>
+          <w:color w:val="000000" w:themeColor="text1" w:themeTint="FF" w:themeShade="FF"/>
           <w:sz w:val="24"/>
           <w:szCs w:val="24"/>
           <w:u w:val="single"/>
@@ -1530,9 +1822,9 @@
       </w:r>
       <w:r>
         <w:rPr>
-          <w:b w:val="false"/>
-          <w:bCs w:val="false"/>
-          <w:color w:val="000000" w:themeColor="text1"/>
+          <w:b w:val="0"/>
+          <w:bCs w:val="0"/>
+          <w:color w:val="000000" w:themeColor="text1" w:themeTint="FF" w:themeShade="FF"/>
           <w:sz w:val="24"/>
           <w:szCs w:val="24"/>
           <w:u w:val="none"/>
@@ -1541,9 +1833,9 @@
       </w:r>
       <w:r>
         <w:rPr>
-          <w:b w:val="false"/>
-          <w:bCs w:val="false"/>
-          <w:color w:val="000000" w:themeColor="text1"/>
+          <w:b w:val="0"/>
+          <w:bCs w:val="0"/>
+          <w:color w:val="000000" w:themeColor="text1" w:themeTint="FF" w:themeShade="FF"/>
           <w:sz w:val="24"/>
           <w:szCs w:val="24"/>
           <w:u w:val="single"/>
@@ -1552,9 +1844,9 @@
       </w:r>
       <w:r>
         <w:rPr>
-          <w:b w:val="false"/>
-          <w:bCs w:val="false"/>
-          <w:color w:val="000000" w:themeColor="text1"/>
+          <w:b w:val="0"/>
+          <w:bCs w:val="0"/>
+          <w:color w:val="000000" w:themeColor="text1" w:themeTint="FF" w:themeShade="FF"/>
           <w:sz w:val="24"/>
           <w:szCs w:val="24"/>
           <w:u w:val="none"/>
@@ -1562,7 +1854,7 @@
         <w:t>)</w:t>
       </w:r>
     </w:p>
-    <w:p>
+    <w:p xmlns:wp14="http://schemas.microsoft.com/office/word/2010/wordml" wp14:textId="77777777">
       <w:pPr>
         <w:pStyle w:val="Normal"/>
         <w:numPr>
@@ -1586,7 +1878,7 @@
         <w:t>Preferisce(utente) referenzia Utente(indirizzo mail)</w:t>
       </w:r>
     </w:p>
-    <w:p>
+    <w:p xmlns:wp14="http://schemas.microsoft.com/office/word/2010/wordml" wp14:textId="77777777">
       <w:pPr>
         <w:pStyle w:val="Normal"/>
         <w:numPr>
@@ -1597,33 +1889,34 @@
       </w:pPr>
       <w:r>
         <w:rPr>
-          <w:b w:val="false"/>
-          <w:bCs w:val="false"/>
-          <w:color w:val="000000" w:themeColor="text1"/>
+          <w:b w:val="0"/>
+          <w:bCs w:val="0"/>
+          <w:color w:val="000000" w:themeColor="text1" w:themeTint="FF" w:themeShade="FF"/>
           <w:sz w:val="24"/>
           <w:szCs w:val="24"/>
         </w:rPr>
         <w:t>Preferisce(contenuto, anno contenuto) referenzia Contenuto(titolo, anno)</w:t>
       </w:r>
     </w:p>
-    <w:p>
+    <w:p xmlns:wp14="http://schemas.microsoft.com/office/word/2010/wordml" wp14:textId="17179524">
       <w:pPr>
         <w:pStyle w:val="Normal"/>
-        <w:rPr/>
-      </w:pPr>
-      <w:r>
-        <w:rPr>
-          <w:b/>
-          <w:bCs/>
-          <w:color w:val="000000" w:themeColor="text1"/>
-          <w:sz w:val="24"/>
-          <w:szCs w:val="24"/>
-        </w:rPr>
-        <w:t>Votazione</w:t>
-      </w:r>
-      <w:r>
-        <w:rPr>
-          <w:color w:val="000000" w:themeColor="text1"/>
+      </w:pPr>
+      <w:r>
+        <w:rPr>
+          <w:b w:val="1"/>
+          <w:bCs w:val="1"/>
+          <w:color w:val="000000" w:themeColor="text1" w:themeTint="FF" w:themeShade="FF"/>
+          <w:sz w:val="24"/>
+          <w:szCs w:val="24"/>
+        </w:rPr>
+        <w:t>Rilascio</w:t>
+      </w:r>
+      <w:r>
+        <w:rPr>
+          <w:b w:val="0"/>
+          <w:bCs w:val="0"/>
+          <w:color w:val="000000" w:themeColor="text1" w:themeTint="FF" w:themeShade="FF"/>
           <w:sz w:val="24"/>
           <w:szCs w:val="24"/>
         </w:rPr>
@@ -1631,30 +1924,26 @@
       </w:r>
       <w:r>
         <w:rPr>
-          <w:b w:val="false"/>
-          <w:bCs w:val="false"/>
-          <w:color w:val="000000" w:themeColor="text1"/>
-          <w:sz w:val="24"/>
-          <w:szCs w:val="24"/>
-        </w:rPr>
-        <w:t xml:space="preserve">( </w:t>
-      </w:r>
-      <w:r>
-        <w:rPr>
-          <w:b w:val="false"/>
-          <w:bCs w:val="false"/>
-          <w:color w:val="000000" w:themeColor="text1"/>
-          <w:sz w:val="24"/>
-          <w:szCs w:val="24"/>
-          <w:u w:val="single"/>
-        </w:rPr>
-        <w:t>utente</w:t>
-      </w:r>
-      <w:r>
-        <w:rPr>
-          <w:b w:val="false"/>
-          <w:bCs w:val="false"/>
-          <w:color w:val="000000" w:themeColor="text1"/>
+          <w:b w:val="0"/>
+          <w:bCs w:val="0"/>
+          <w:color w:val="000000" w:themeColor="text1" w:themeTint="FF" w:themeShade="FF"/>
+          <w:sz w:val="24"/>
+          <w:szCs w:val="24"/>
+        </w:rPr>
+        <w:t>(</w:t>
+      </w:r>
+      <w:r>
+        <w:rPr>
+          <w:color w:val="000000" w:themeColor="text1" w:themeTint="FF" w:themeShade="FF"/>
+          <w:sz w:val="24"/>
+          <w:szCs w:val="24"/>
+          <w:u w:val="single"/>
+        </w:rPr>
+        <w:t>piattaforma</w:t>
+      </w:r>
+      <w:r>
+        <w:rPr>
+          <w:color w:val="000000" w:themeColor="text1" w:themeTint="FF" w:themeShade="FF"/>
           <w:sz w:val="24"/>
           <w:szCs w:val="24"/>
           <w:u w:val="none"/>
@@ -1663,9 +1952,7 @@
       </w:r>
       <w:r>
         <w:rPr>
-          <w:b w:val="false"/>
-          <w:bCs w:val="false"/>
-          <w:color w:val="000000" w:themeColor="text1"/>
+          <w:color w:val="000000" w:themeColor="text1" w:themeTint="FF" w:themeShade="FF"/>
           <w:sz w:val="24"/>
           <w:szCs w:val="24"/>
           <w:u w:val="single"/>
@@ -1674,9 +1961,7 @@
       </w:r>
       <w:r>
         <w:rPr>
-          <w:b w:val="false"/>
-          <w:bCs w:val="false"/>
-          <w:color w:val="000000" w:themeColor="text1"/>
+          <w:color w:val="000000" w:themeColor="text1" w:themeTint="FF" w:themeShade="FF"/>
           <w:sz w:val="24"/>
           <w:szCs w:val="24"/>
           <w:u w:val="none"/>
@@ -1685,148 +1970,7 @@
       </w:r>
       <w:r>
         <w:rPr>
-          <w:b w:val="false"/>
-          <w:bCs w:val="false"/>
-          <w:color w:val="000000" w:themeColor="text1"/>
-          <w:sz w:val="24"/>
-          <w:szCs w:val="24"/>
-          <w:u w:val="single"/>
-        </w:rPr>
-        <w:t>anno contenuto</w:t>
-      </w:r>
-      <w:r>
-        <w:rPr>
-          <w:b w:val="false"/>
-          <w:bCs w:val="false"/>
-          <w:color w:val="000000" w:themeColor="text1"/>
-          <w:sz w:val="24"/>
-          <w:szCs w:val="24"/>
-          <w:u w:val="none"/>
-        </w:rPr>
-        <w:t>, voto)</w:t>
-      </w:r>
-    </w:p>
-    <w:p>
-      <w:pPr>
-        <w:pStyle w:val="Normal"/>
-        <w:numPr>
-          <w:ilvl w:val="0"/>
-          <w:numId w:val="2"/>
-        </w:numPr>
-        <w:rPr>
-          <w:b w:val="false"/>
-          <w:b w:val="false"/>
-          <w:bCs w:val="false"/>
-        </w:rPr>
-      </w:pPr>
-      <w:r>
-        <w:rPr>
-          <w:b w:val="false"/>
-          <w:bCs w:val="false"/>
-          <w:color w:val="000000" w:themeColor="text1"/>
-          <w:sz w:val="24"/>
-          <w:szCs w:val="24"/>
-        </w:rPr>
-        <w:t>Votazione(utente) referenzia Utente(indirizzo mail)</w:t>
-      </w:r>
-    </w:p>
-    <w:p>
-      <w:pPr>
-        <w:pStyle w:val="Normal"/>
-        <w:numPr>
-          <w:ilvl w:val="0"/>
-          <w:numId w:val="2"/>
-        </w:numPr>
-        <w:rPr>
-          <w:b w:val="false"/>
-          <w:b w:val="false"/>
-          <w:bCs w:val="false"/>
-        </w:rPr>
-      </w:pPr>
-      <w:r>
-        <w:rPr>
-          <w:b w:val="false"/>
-          <w:bCs w:val="false"/>
-          <w:color w:val="000000" w:themeColor="text1"/>
-          <w:sz w:val="24"/>
-          <w:szCs w:val="24"/>
-          <w:u w:val="none"/>
-        </w:rPr>
-        <w:t>Votazione(contenuto, anno contenuto) referenzia Contenuto(titolo, anno)</w:t>
-      </w:r>
-    </w:p>
-    <w:p>
-      <w:pPr>
-        <w:pStyle w:val="Normal"/>
-        <w:rPr/>
-      </w:pPr>
-      <w:r>
-        <w:rPr>
-          <w:b/>
-          <w:bCs/>
-          <w:color w:val="000000" w:themeColor="text1"/>
-          <w:sz w:val="24"/>
-          <w:szCs w:val="24"/>
-        </w:rPr>
-        <w:t>Rilascio</w:t>
-      </w:r>
-      <w:r>
-        <w:rPr>
-          <w:b w:val="false"/>
-          <w:bCs w:val="false"/>
-          <w:color w:val="000000" w:themeColor="text1"/>
-          <w:sz w:val="24"/>
-          <w:szCs w:val="24"/>
-        </w:rPr>
-        <w:t xml:space="preserve"> </w:t>
-      </w:r>
-      <w:r>
-        <w:rPr>
-          <w:color w:val="000000" w:themeColor="text1"/>
-          <w:sz w:val="24"/>
-          <w:szCs w:val="24"/>
-        </w:rPr>
-        <w:t xml:space="preserve">( </w:t>
-      </w:r>
-      <w:r>
-        <w:rPr>
-          <w:color w:val="000000" w:themeColor="text1"/>
-          <w:sz w:val="24"/>
-          <w:szCs w:val="24"/>
-          <w:u w:val="single"/>
-        </w:rPr>
-        <w:t>piattaforma</w:t>
-      </w:r>
-      <w:r>
-        <w:rPr>
-          <w:color w:val="000000" w:themeColor="text1"/>
-          <w:sz w:val="24"/>
-          <w:szCs w:val="24"/>
-          <w:u w:val="none"/>
-        </w:rPr>
-        <w:t xml:space="preserve">, </w:t>
-      </w:r>
-      <w:r>
-        <w:rPr>
-          <w:color w:val="000000" w:themeColor="text1"/>
-          <w:sz w:val="24"/>
-          <w:szCs w:val="24"/>
-          <w:u w:val="single"/>
-        </w:rPr>
-        <w:t>contenuto</w:t>
-      </w:r>
-      <w:r>
-        <w:rPr>
-          <w:color w:val="000000" w:themeColor="text1"/>
-          <w:sz w:val="24"/>
-          <w:szCs w:val="24"/>
-          <w:u w:val="none"/>
-        </w:rPr>
-        <w:t xml:space="preserve">, </w:t>
-      </w:r>
-      <w:r>
-        <w:rPr>
-          <w:color w:val="000000" w:themeColor="text1"/>
+          <w:color w:val="000000" w:themeColor="text1" w:themeTint="FF" w:themeShade="FF"/>
           <w:sz w:val="24"/>
           <w:szCs w:val="24"/>
           <w:u w:val="single"/>
@@ -1835,9 +1979,9 @@
       </w:r>
       <w:r>
         <w:rPr>
-          <w:b w:val="false"/>
-          <w:bCs w:val="false"/>
-          <w:color w:val="000000" w:themeColor="text1"/>
+          <w:b w:val="0"/>
+          <w:bCs w:val="0"/>
+          <w:color w:val="000000" w:themeColor="text1" w:themeTint="FF" w:themeShade="FF"/>
           <w:sz w:val="24"/>
           <w:szCs w:val="24"/>
           <w:u w:val="none"/>
@@ -1845,7 +1989,7 @@
         <w:t>)</w:t>
       </w:r>
     </w:p>
-    <w:p>
+    <w:p xmlns:wp14="http://schemas.microsoft.com/office/word/2010/wordml" wp14:textId="77777777">
       <w:pPr>
         <w:pStyle w:val="ListParagraph"/>
         <w:numPr>
@@ -1866,7 +2010,7 @@
         <w:t>Rilascio(piattaforma) referenzia Piattaforma(nome)</w:t>
       </w:r>
     </w:p>
-    <w:p>
+    <w:p xmlns:wp14="http://schemas.microsoft.com/office/word/2010/wordml" wp14:textId="77777777">
       <w:pPr>
         <w:pStyle w:val="ListParagraph"/>
         <w:numPr>
@@ -1887,37 +2031,49 @@
         <w:t>Rilascio(contenuto, anno) referenzia Contenuto(titolo, anno)</w:t>
       </w:r>
     </w:p>
-    <w:p>
+    <w:p xmlns:wp14="http://schemas.microsoft.com/office/word/2010/wordml" wp14:textId="6D93F2A8">
       <w:pPr>
         <w:pStyle w:val="Normal"/>
-        <w:rPr/>
-      </w:pPr>
-      <w:r>
-        <w:rPr>
-          <w:b/>
-          <w:bCs/>
-          <w:color w:val="000000" w:themeColor="text1"/>
+      </w:pPr>
+      <w:proofErr w:type="spellStart"/>
+      <w:r>
+        <w:rPr>
+          <w:b w:val="1"/>
+          <w:bCs w:val="1"/>
+          <w:color w:val="000000" w:themeColor="text1" w:themeTint="FF" w:themeShade="FF"/>
           <w:sz w:val="24"/>
           <w:szCs w:val="24"/>
         </w:rPr>
         <w:t>TrasmissioneFilm</w:t>
       </w:r>
-      <w:r>
-        <w:rPr>
-          <w:b w:val="false"/>
-          <w:bCs w:val="false"/>
-          <w:color w:val="000000" w:themeColor="text1"/>
-          <w:sz w:val="24"/>
-          <w:szCs w:val="24"/>
-          <w:u w:val="none"/>
-        </w:rPr>
-        <w:t xml:space="preserve"> ( </w:t>
-      </w:r>
-      <w:r>
-        <w:rPr>
-          <w:b w:val="false"/>
-          <w:bCs w:val="false"/>
-          <w:color w:val="000000" w:themeColor="text1"/>
+      <w:proofErr w:type="spellEnd"/>
+      <w:r>
+        <w:rPr>
+          <w:b w:val="0"/>
+          <w:bCs w:val="0"/>
+          <w:color w:val="000000" w:themeColor="text1" w:themeTint="FF" w:themeShade="FF"/>
+          <w:sz w:val="24"/>
+          <w:szCs w:val="24"/>
+          <w:u w:val="none"/>
+        </w:rPr>
+        <w:t xml:space="preserve"> </w:t>
+      </w:r>
+      <w:r>
+        <w:rPr>
+          <w:b w:val="0"/>
+          <w:bCs w:val="0"/>
+          <w:color w:val="000000" w:themeColor="text1" w:themeTint="FF" w:themeShade="FF"/>
+          <w:sz w:val="24"/>
+          <w:szCs w:val="24"/>
+          <w:u w:val="none"/>
+        </w:rPr>
+        <w:t>(</w:t>
+      </w:r>
+      <w:r>
+        <w:rPr>
+          <w:b w:val="0"/>
+          <w:bCs w:val="0"/>
+          <w:color w:val="000000" w:themeColor="text1" w:themeTint="FF" w:themeShade="FF"/>
           <w:sz w:val="24"/>
           <w:szCs w:val="24"/>
           <w:u w:val="single"/>
@@ -1926,9 +2082,9 @@
       </w:r>
       <w:r>
         <w:rPr>
-          <w:b w:val="false"/>
-          <w:bCs w:val="false"/>
-          <w:color w:val="000000" w:themeColor="text1"/>
+          <w:b w:val="0"/>
+          <w:bCs w:val="0"/>
+          <w:color w:val="000000" w:themeColor="text1" w:themeTint="FF" w:themeShade="FF"/>
           <w:sz w:val="24"/>
           <w:szCs w:val="24"/>
           <w:u w:val="none"/>
@@ -1937,9 +2093,9 @@
       </w:r>
       <w:r>
         <w:rPr>
-          <w:b w:val="false"/>
-          <w:bCs w:val="false"/>
-          <w:color w:val="000000" w:themeColor="text1"/>
+          <w:b w:val="0"/>
+          <w:bCs w:val="0"/>
+          <w:color w:val="000000" w:themeColor="text1" w:themeTint="FF" w:themeShade="FF"/>
           <w:sz w:val="24"/>
           <w:szCs w:val="24"/>
           <w:u w:val="single"/>
@@ -1948,9 +2104,9 @@
       </w:r>
       <w:r>
         <w:rPr>
-          <w:b w:val="false"/>
-          <w:bCs w:val="false"/>
-          <w:color w:val="000000" w:themeColor="text1"/>
+          <w:b w:val="0"/>
+          <w:bCs w:val="0"/>
+          <w:color w:val="000000" w:themeColor="text1" w:themeTint="FF" w:themeShade="FF"/>
           <w:sz w:val="24"/>
           <w:szCs w:val="24"/>
           <w:u w:val="none"/>
@@ -1959,9 +2115,9 @@
       </w:r>
       <w:r>
         <w:rPr>
-          <w:b w:val="false"/>
-          <w:bCs w:val="false"/>
-          <w:color w:val="000000" w:themeColor="text1"/>
+          <w:b w:val="0"/>
+          <w:bCs w:val="0"/>
+          <w:color w:val="000000" w:themeColor="text1" w:themeTint="FF" w:themeShade="FF"/>
           <w:sz w:val="24"/>
           <w:szCs w:val="24"/>
           <w:u w:val="single"/>
@@ -1970,9 +2126,9 @@
       </w:r>
       <w:r>
         <w:rPr>
-          <w:b w:val="false"/>
-          <w:bCs w:val="false"/>
-          <w:color w:val="000000" w:themeColor="text1"/>
+          <w:b w:val="0"/>
+          <w:bCs w:val="0"/>
+          <w:color w:val="000000" w:themeColor="text1" w:themeTint="FF" w:themeShade="FF"/>
           <w:sz w:val="24"/>
           <w:szCs w:val="24"/>
           <w:u w:val="none"/>
@@ -1980,7 +2136,7 @@
         <w:t>, data, ora)</w:t>
       </w:r>
     </w:p>
-    <w:p>
+    <w:p xmlns:wp14="http://schemas.microsoft.com/office/word/2010/wordml" wp14:textId="77777777">
       <w:pPr>
         <w:pStyle w:val="ListParagraph"/>
         <w:numPr>
@@ -2001,7 +2157,7 @@
         <w:t>TrasmissioneFilm(piattaforma) referenzia Piattaforma(nome)</w:t>
       </w:r>
     </w:p>
-    <w:p>
+    <w:p xmlns:wp14="http://schemas.microsoft.com/office/word/2010/wordml" wp14:textId="77777777">
       <w:pPr>
         <w:pStyle w:val="ListParagraph"/>
         <w:numPr>
@@ -2022,37 +2178,49 @@
         <w:t>TrasmissioneFilm(contenuto, anno) referenzia Contenuto(titolo, anno)</w:t>
       </w:r>
     </w:p>
-    <w:p>
+    <w:p xmlns:wp14="http://schemas.microsoft.com/office/word/2010/wordml" wp14:textId="17346DD5">
       <w:pPr>
         <w:pStyle w:val="Normal"/>
-        <w:rPr/>
-      </w:pPr>
-      <w:r>
-        <w:rPr>
-          <w:b/>
-          <w:bCs/>
-          <w:color w:val="000000" w:themeColor="text1"/>
+      </w:pPr>
+      <w:proofErr w:type="spellStart"/>
+      <w:r>
+        <w:rPr>
+          <w:b w:val="1"/>
+          <w:bCs w:val="1"/>
+          <w:color w:val="000000" w:themeColor="text1" w:themeTint="FF" w:themeShade="FF"/>
           <w:sz w:val="24"/>
           <w:szCs w:val="24"/>
         </w:rPr>
         <w:t>TrasmissioneEpisodio</w:t>
       </w:r>
-      <w:r>
-        <w:rPr>
-          <w:b w:val="false"/>
-          <w:bCs w:val="false"/>
-          <w:color w:val="000000" w:themeColor="text1"/>
-          <w:sz w:val="24"/>
-          <w:szCs w:val="24"/>
-          <w:u w:val="none"/>
-        </w:rPr>
-        <w:t xml:space="preserve"> ( </w:t>
-      </w:r>
-      <w:r>
-        <w:rPr>
-          <w:b w:val="false"/>
-          <w:bCs w:val="false"/>
-          <w:color w:val="000000" w:themeColor="text1"/>
+      <w:proofErr w:type="spellEnd"/>
+      <w:r>
+        <w:rPr>
+          <w:b w:val="0"/>
+          <w:bCs w:val="0"/>
+          <w:color w:val="000000" w:themeColor="text1" w:themeTint="FF" w:themeShade="FF"/>
+          <w:sz w:val="24"/>
+          <w:szCs w:val="24"/>
+          <w:u w:val="none"/>
+        </w:rPr>
+        <w:t xml:space="preserve"> </w:t>
+      </w:r>
+      <w:r>
+        <w:rPr>
+          <w:b w:val="0"/>
+          <w:bCs w:val="0"/>
+          <w:color w:val="000000" w:themeColor="text1" w:themeTint="FF" w:themeShade="FF"/>
+          <w:sz w:val="24"/>
+          <w:szCs w:val="24"/>
+          <w:u w:val="none"/>
+        </w:rPr>
+        <w:t>(</w:t>
+      </w:r>
+      <w:r>
+        <w:rPr>
+          <w:b w:val="0"/>
+          <w:bCs w:val="0"/>
+          <w:color w:val="000000" w:themeColor="text1" w:themeTint="FF" w:themeShade="FF"/>
           <w:sz w:val="24"/>
           <w:szCs w:val="24"/>
           <w:u w:val="single"/>
@@ -2061,9 +2229,9 @@
       </w:r>
       <w:r>
         <w:rPr>
-          <w:b w:val="false"/>
-          <w:bCs w:val="false"/>
-          <w:color w:val="000000" w:themeColor="text1"/>
+          <w:b w:val="0"/>
+          <w:bCs w:val="0"/>
+          <w:color w:val="000000" w:themeColor="text1" w:themeTint="FF" w:themeShade="FF"/>
           <w:sz w:val="24"/>
           <w:szCs w:val="24"/>
           <w:u w:val="none"/>
@@ -2072,9 +2240,9 @@
       </w:r>
       <w:r>
         <w:rPr>
-          <w:b w:val="false"/>
-          <w:bCs w:val="false"/>
-          <w:color w:val="000000" w:themeColor="text1"/>
+          <w:b w:val="0"/>
+          <w:bCs w:val="0"/>
+          <w:color w:val="000000" w:themeColor="text1" w:themeTint="FF" w:themeShade="FF"/>
           <w:sz w:val="24"/>
           <w:szCs w:val="24"/>
           <w:u w:val="single"/>
@@ -2083,9 +2251,9 @@
       </w:r>
       <w:r>
         <w:rPr>
-          <w:b w:val="false"/>
-          <w:bCs w:val="false"/>
-          <w:color w:val="000000" w:themeColor="text1"/>
+          <w:b w:val="0"/>
+          <w:bCs w:val="0"/>
+          <w:color w:val="000000" w:themeColor="text1" w:themeTint="FF" w:themeShade="FF"/>
           <w:sz w:val="24"/>
           <w:szCs w:val="24"/>
           <w:u w:val="none"/>
@@ -2094,9 +2262,9 @@
       </w:r>
       <w:r>
         <w:rPr>
-          <w:b w:val="false"/>
-          <w:bCs w:val="false"/>
-          <w:color w:val="000000" w:themeColor="text1"/>
+          <w:b w:val="0"/>
+          <w:bCs w:val="0"/>
+          <w:color w:val="000000" w:themeColor="text1" w:themeTint="FF" w:themeShade="FF"/>
           <w:sz w:val="24"/>
           <w:szCs w:val="24"/>
           <w:u w:val="single"/>
@@ -2105,9 +2273,9 @@
       </w:r>
       <w:r>
         <w:rPr>
-          <w:b w:val="false"/>
-          <w:bCs w:val="false"/>
-          <w:color w:val="000000" w:themeColor="text1"/>
+          <w:b w:val="0"/>
+          <w:bCs w:val="0"/>
+          <w:color w:val="000000" w:themeColor="text1" w:themeTint="FF" w:themeShade="FF"/>
           <w:sz w:val="24"/>
           <w:szCs w:val="24"/>
           <w:u w:val="none"/>
@@ -2116,9 +2284,9 @@
       </w:r>
       <w:r>
         <w:rPr>
-          <w:b w:val="false"/>
-          <w:bCs w:val="false"/>
-          <w:color w:val="000000" w:themeColor="text1"/>
+          <w:b w:val="0"/>
+          <w:bCs w:val="0"/>
+          <w:color w:val="000000" w:themeColor="text1" w:themeTint="FF" w:themeShade="FF"/>
           <w:sz w:val="24"/>
           <w:szCs w:val="24"/>
           <w:u w:val="single"/>
@@ -2127,9 +2295,9 @@
       </w:r>
       <w:r>
         <w:rPr>
-          <w:b w:val="false"/>
-          <w:bCs w:val="false"/>
-          <w:color w:val="000000" w:themeColor="text1"/>
+          <w:b w:val="0"/>
+          <w:bCs w:val="0"/>
+          <w:color w:val="000000" w:themeColor="text1" w:themeTint="FF" w:themeShade="FF"/>
           <w:sz w:val="24"/>
           <w:szCs w:val="24"/>
           <w:u w:val="none"/>
@@ -2138,9 +2306,9 @@
       </w:r>
       <w:r>
         <w:rPr>
-          <w:b w:val="false"/>
-          <w:bCs w:val="false"/>
-          <w:color w:val="000000" w:themeColor="text1"/>
+          <w:b w:val="0"/>
+          <w:bCs w:val="0"/>
+          <w:color w:val="000000" w:themeColor="text1" w:themeTint="FF" w:themeShade="FF"/>
           <w:sz w:val="24"/>
           <w:szCs w:val="24"/>
           <w:u w:val="single"/>
@@ -2149,9 +2317,9 @@
       </w:r>
       <w:r>
         <w:rPr>
-          <w:b w:val="false"/>
-          <w:bCs w:val="false"/>
-          <w:color w:val="000000" w:themeColor="text1"/>
+          <w:b w:val="0"/>
+          <w:bCs w:val="0"/>
+          <w:color w:val="000000" w:themeColor="text1" w:themeTint="FF" w:themeShade="FF"/>
           <w:sz w:val="24"/>
           <w:szCs w:val="24"/>
           <w:u w:val="none"/>
@@ -2159,7 +2327,7 @@
         <w:t>, data, ora)</w:t>
       </w:r>
     </w:p>
-    <w:p>
+    <w:p xmlns:wp14="http://schemas.microsoft.com/office/word/2010/wordml" wp14:textId="77777777">
       <w:pPr>
         <w:pStyle w:val="ListParagraph"/>
         <w:numPr>
@@ -2180,7 +2348,7 @@
         <w:t>TrasmissioneEpisodio(piattaforma) referenzia Piattaforma(nome)</w:t>
       </w:r>
     </w:p>
-    <w:p>
+    <w:p xmlns:wp14="http://schemas.microsoft.com/office/word/2010/wordml" wp14:textId="77777777">
       <w:pPr>
         <w:pStyle w:val="ListParagraph"/>
         <w:numPr>
@@ -2189,210 +2357,533 @@
         </w:numPr>
         <w:rPr/>
       </w:pPr>
-      <w:r>
-        <w:rPr>
-          <w:b w:val="false"/>
-          <w:bCs w:val="false"/>
-          <w:color w:val="000000" w:themeColor="text1"/>
-          <w:sz w:val="24"/>
-          <w:szCs w:val="24"/>
-          <w:u w:val="none"/>
-        </w:rPr>
-        <w:t>TrasmissioneEpisodio(episodio, stagione, serie, anno serie) referenzia Episodio(titolo, stagione, serie, anno serie)</w:t>
+      <w:proofErr w:type="spellStart"/>
+      <w:r>
+        <w:rPr>
+          <w:b w:val="0"/>
+          <w:bCs w:val="0"/>
+          <w:color w:val="000000" w:themeColor="text1" w:themeTint="FF" w:themeShade="FF"/>
+          <w:sz w:val="24"/>
+          <w:szCs w:val="24"/>
+          <w:u w:val="none"/>
+        </w:rPr>
+        <w:t>TrasmissioneEpisodio</w:t>
+      </w:r>
+      <w:proofErr w:type="spellEnd"/>
+      <w:r>
+        <w:rPr>
+          <w:b w:val="0"/>
+          <w:bCs w:val="0"/>
+          <w:color w:val="000000" w:themeColor="text1" w:themeTint="FF" w:themeShade="FF"/>
+          <w:sz w:val="24"/>
+          <w:szCs w:val="24"/>
+          <w:u w:val="none"/>
+        </w:rPr>
+        <w:t>(episodio, stagione, serie, anno serie) referenzia Episodio(titolo, stagione, serie, anno serie)</w:t>
       </w:r>
     </w:p>
     <w:p>
       <w:pPr>
+        <w:pStyle w:val="Normal"/>
+        <w:ind w:left="0"/>
+        <w:rPr>
+          <w:b w:val="0"/>
+          <w:bCs w:val="0"/>
+          <w:color w:val="000000" w:themeColor="text1" w:themeTint="FF" w:themeShade="FF"/>
+          <w:sz w:val="24"/>
+          <w:szCs w:val="24"/>
+          <w:u w:val="none"/>
+        </w:rPr>
+      </w:pPr>
+      <w:proofErr w:type="spellStart"/>
+      <w:r>
+        <w:rPr>
+          <w:b w:val="1"/>
+          <w:bCs w:val="1"/>
+          <w:color w:val="000000" w:themeColor="text1" w:themeTint="FF" w:themeShade="FF"/>
+          <w:sz w:val="24"/>
+          <w:szCs w:val="24"/>
+          <w:u w:val="none"/>
+        </w:rPr>
+        <w:t>FilmProiettato</w:t>
+      </w:r>
+      <w:proofErr w:type="spellEnd"/>
+      <w:r>
+        <w:rPr>
+          <w:b w:val="0"/>
+          <w:bCs w:val="0"/>
+          <w:color w:val="000000" w:themeColor="text1" w:themeTint="FF" w:themeShade="FF"/>
+          <w:sz w:val="24"/>
+          <w:szCs w:val="24"/>
+          <w:u w:val="none"/>
+        </w:rPr>
+        <w:t xml:space="preserve"> (</w:t>
+      </w:r>
+      <w:r>
+        <w:rPr>
+          <w:b w:val="0"/>
+          <w:bCs w:val="0"/>
+          <w:color w:val="000000" w:themeColor="text1" w:themeTint="FF" w:themeShade="FF"/>
+          <w:sz w:val="24"/>
+          <w:szCs w:val="24"/>
+          <w:u w:val="single"/>
+        </w:rPr>
+        <w:t>film</w:t>
+      </w:r>
+      <w:r>
+        <w:rPr>
+          <w:b w:val="0"/>
+          <w:bCs w:val="0"/>
+          <w:color w:val="000000" w:themeColor="text1" w:themeTint="FF" w:themeShade="FF"/>
+          <w:sz w:val="24"/>
+          <w:szCs w:val="24"/>
+          <w:u w:val="none"/>
+        </w:rPr>
+        <w:t xml:space="preserve">, </w:t>
+      </w:r>
+      <w:r>
+        <w:rPr>
+          <w:b w:val="0"/>
+          <w:bCs w:val="0"/>
+          <w:color w:val="000000" w:themeColor="text1" w:themeTint="FF" w:themeShade="FF"/>
+          <w:sz w:val="24"/>
+          <w:szCs w:val="24"/>
+          <w:u w:val="single"/>
+        </w:rPr>
+        <w:t>anno film</w:t>
+      </w:r>
+      <w:r>
+        <w:rPr>
+          <w:b w:val="0"/>
+          <w:bCs w:val="0"/>
+          <w:color w:val="000000" w:themeColor="text1" w:themeTint="FF" w:themeShade="FF"/>
+          <w:sz w:val="24"/>
+          <w:szCs w:val="24"/>
+          <w:u w:val="none"/>
+        </w:rPr>
+        <w:t xml:space="preserve">, </w:t>
+      </w:r>
+      <w:r>
+        <w:rPr>
+          <w:b w:val="0"/>
+          <w:bCs w:val="0"/>
+          <w:color w:val="000000" w:themeColor="text1" w:themeTint="FF" w:themeShade="FF"/>
+          <w:sz w:val="24"/>
+          <w:szCs w:val="24"/>
+          <w:u w:val="single"/>
+        </w:rPr>
+        <w:t>indirizzo cinema</w:t>
+      </w:r>
+      <w:r>
+        <w:rPr>
+          <w:b w:val="0"/>
+          <w:bCs w:val="0"/>
+          <w:color w:val="000000" w:themeColor="text1" w:themeTint="FF" w:themeShade="FF"/>
+          <w:sz w:val="24"/>
+          <w:szCs w:val="24"/>
+          <w:u w:val="none"/>
+        </w:rPr>
+        <w:t xml:space="preserve">, </w:t>
+      </w:r>
+      <w:r>
+        <w:rPr>
+          <w:b w:val="0"/>
+          <w:bCs w:val="0"/>
+          <w:color w:val="000000" w:themeColor="text1" w:themeTint="FF" w:themeShade="FF"/>
+          <w:sz w:val="24"/>
+          <w:szCs w:val="24"/>
+          <w:u w:val="single"/>
+        </w:rPr>
+        <w:t>città cinema</w:t>
+      </w:r>
+      <w:r>
+        <w:rPr>
+          <w:b w:val="0"/>
+          <w:bCs w:val="0"/>
+          <w:color w:val="000000" w:themeColor="text1" w:themeTint="FF" w:themeShade="FF"/>
+          <w:sz w:val="24"/>
+          <w:szCs w:val="24"/>
+          <w:u w:val="none"/>
+        </w:rPr>
+        <w:t xml:space="preserve">, </w:t>
+      </w:r>
+      <w:r>
+        <w:rPr>
+          <w:b w:val="0"/>
+          <w:bCs w:val="0"/>
+          <w:color w:val="000000" w:themeColor="text1" w:themeTint="FF" w:themeShade="FF"/>
+          <w:sz w:val="24"/>
+          <w:szCs w:val="24"/>
+          <w:u w:val="single"/>
+        </w:rPr>
+        <w:t>sala</w:t>
+      </w:r>
+      <w:r>
+        <w:rPr>
+          <w:b w:val="0"/>
+          <w:bCs w:val="0"/>
+          <w:color w:val="000000" w:themeColor="text1" w:themeTint="FF" w:themeShade="FF"/>
+          <w:sz w:val="24"/>
+          <w:szCs w:val="24"/>
+          <w:u w:val="none"/>
+        </w:rPr>
+        <w:t xml:space="preserve">, </w:t>
+      </w:r>
+      <w:r>
+        <w:rPr>
+          <w:b w:val="0"/>
+          <w:bCs w:val="0"/>
+          <w:color w:val="000000" w:themeColor="text1" w:themeTint="FF" w:themeShade="FF"/>
+          <w:sz w:val="24"/>
+          <w:szCs w:val="24"/>
+          <w:u w:val="single"/>
+        </w:rPr>
+        <w:t>data</w:t>
+      </w:r>
+      <w:r>
+        <w:rPr>
+          <w:b w:val="0"/>
+          <w:bCs w:val="0"/>
+          <w:color w:val="000000" w:themeColor="text1" w:themeTint="FF" w:themeShade="FF"/>
+          <w:sz w:val="24"/>
+          <w:szCs w:val="24"/>
+          <w:u w:val="none"/>
+        </w:rPr>
+        <w:t xml:space="preserve">, </w:t>
+      </w:r>
+      <w:r>
+        <w:rPr>
+          <w:b w:val="0"/>
+          <w:bCs w:val="0"/>
+          <w:color w:val="000000" w:themeColor="text1" w:themeTint="FF" w:themeShade="FF"/>
+          <w:sz w:val="24"/>
+          <w:szCs w:val="24"/>
+          <w:u w:val="single"/>
+        </w:rPr>
+        <w:t>orario</w:t>
+      </w:r>
+      <w:r>
+        <w:rPr>
+          <w:b w:val="0"/>
+          <w:bCs w:val="0"/>
+          <w:color w:val="000000" w:themeColor="text1" w:themeTint="FF" w:themeShade="FF"/>
+          <w:sz w:val="24"/>
+          <w:szCs w:val="24"/>
+          <w:u w:val="none"/>
+        </w:rPr>
+        <w:t>)</w:t>
+      </w:r>
+    </w:p>
+    <w:p>
+      <w:pPr>
         <w:pStyle w:val="ListParagraph"/>
-        <w:rPr>
-          <w:color w:val="000000" w:themeColor="text1"/>
-          <w:sz w:val="24"/>
-          <w:szCs w:val="24"/>
-        </w:rPr>
-      </w:pPr>
-      <w:r>
-        <w:rPr>
-          <w:color w:val="000000" w:themeColor="text1"/>
-          <w:sz w:val="24"/>
-          <w:szCs w:val="24"/>
-        </w:rPr>
-      </w:r>
-    </w:p>
-    <w:p>
-      <w:pPr>
-        <w:pStyle w:val="Normal"/>
-        <w:ind w:hanging="0"/>
-        <w:rPr>
-          <w:b/>
-          <w:b/>
-          <w:bCs/>
-          <w:u w:val="none"/>
-        </w:rPr>
-      </w:pPr>
-      <w:r>
-        <w:rPr>
-          <w:b/>
-          <w:bCs/>
-          <w:color w:val="000000" w:themeColor="text1"/>
-          <w:sz w:val="24"/>
-          <w:szCs w:val="24"/>
-          <w:u w:val="none"/>
-        </w:rPr>
-        <w:t>Proiezione</w:t>
-      </w:r>
-      <w:r>
-        <w:rPr>
-          <w:b w:val="false"/>
-          <w:bCs w:val="false"/>
-          <w:color w:val="000000" w:themeColor="text1"/>
-          <w:sz w:val="24"/>
-          <w:szCs w:val="24"/>
-          <w:u w:val="none"/>
-        </w:rPr>
-        <w:t xml:space="preserve"> ( </w:t>
-      </w:r>
-      <w:r>
-        <w:rPr>
-          <w:b w:val="false"/>
-          <w:bCs w:val="false"/>
-          <w:color w:val="000000" w:themeColor="text1"/>
-          <w:sz w:val="24"/>
-          <w:szCs w:val="24"/>
-          <w:u w:val="single"/>
-        </w:rPr>
-        <w:t>cinema</w:t>
-      </w:r>
-      <w:r>
-        <w:rPr>
-          <w:b w:val="false"/>
-          <w:bCs w:val="false"/>
-          <w:color w:val="000000" w:themeColor="text1"/>
-          <w:sz w:val="24"/>
-          <w:szCs w:val="24"/>
-          <w:u w:val="none"/>
-        </w:rPr>
-        <w:t xml:space="preserve">, </w:t>
-      </w:r>
-      <w:r>
-        <w:rPr>
-          <w:b w:val="false"/>
-          <w:bCs w:val="false"/>
-          <w:color w:val="000000" w:themeColor="text1"/>
-          <w:sz w:val="24"/>
-          <w:szCs w:val="24"/>
-          <w:u w:val="single"/>
-        </w:rPr>
-        <w:t>film</w:t>
-      </w:r>
-      <w:r>
-        <w:rPr>
-          <w:b w:val="false"/>
-          <w:bCs w:val="false"/>
-          <w:color w:val="000000" w:themeColor="text1"/>
-          <w:sz w:val="24"/>
-          <w:szCs w:val="24"/>
-          <w:u w:val="none"/>
-        </w:rPr>
-        <w:t xml:space="preserve">, </w:t>
-      </w:r>
-      <w:r>
-        <w:rPr>
-          <w:b w:val="false"/>
-          <w:bCs w:val="false"/>
-          <w:color w:val="000000" w:themeColor="text1"/>
-          <w:sz w:val="24"/>
-          <w:szCs w:val="24"/>
-          <w:u w:val="single"/>
-        </w:rPr>
-        <w:t>anno film</w:t>
-      </w:r>
-      <w:r>
-        <w:rPr>
-          <w:b w:val="false"/>
-          <w:bCs w:val="false"/>
-          <w:color w:val="000000" w:themeColor="text1"/>
-          <w:sz w:val="24"/>
-          <w:szCs w:val="24"/>
-          <w:u w:val="none"/>
-        </w:rPr>
-        <w:t>, sala, costo biglietto, data, orario)</w:t>
-      </w:r>
-    </w:p>
-    <w:p>
-      <w:pPr>
-        <w:pStyle w:val="Normal"/>
         <w:numPr>
           <w:ilvl w:val="0"/>
-          <w:numId w:val="2"/>
+          <w:numId w:val="6"/>
         </w:numPr>
-        <w:rPr/>
-      </w:pPr>
-      <w:r>
-        <w:rPr>
-          <w:b w:val="false"/>
-          <w:bCs w:val="false"/>
-          <w:color w:val="000000" w:themeColor="text1"/>
-          <w:sz w:val="24"/>
-          <w:szCs w:val="24"/>
-          <w:u w:val="none"/>
-        </w:rPr>
-        <w:t>Proiezione(cinema) referenzia Cinema(indirizzo)</w:t>
+        <w:rPr>
+          <w:rFonts w:ascii="Calibri" w:hAnsi="Calibri" w:eastAsia="Calibri" w:cs="Calibri" w:asciiTheme="minorAscii" w:hAnsiTheme="minorAscii" w:eastAsiaTheme="minorAscii" w:cstheme="minorAscii"/>
+          <w:b w:val="0"/>
+          <w:bCs w:val="0"/>
+          <w:color w:val="000000" w:themeColor="text1" w:themeTint="FF" w:themeShade="FF"/>
+          <w:sz w:val="24"/>
+          <w:szCs w:val="24"/>
+          <w:u w:val="none"/>
+        </w:rPr>
+      </w:pPr>
+      <w:proofErr w:type="spellStart"/>
+      <w:r>
+        <w:rPr>
+          <w:b w:val="0"/>
+          <w:bCs w:val="0"/>
+          <w:color w:val="000000" w:themeColor="text1" w:themeTint="FF" w:themeShade="FF"/>
+          <w:sz w:val="24"/>
+          <w:szCs w:val="24"/>
+          <w:u w:val="none"/>
+        </w:rPr>
+        <w:t>FilmProiettato</w:t>
+      </w:r>
+      <w:proofErr w:type="spellEnd"/>
+      <w:r>
+        <w:rPr>
+          <w:b w:val="0"/>
+          <w:bCs w:val="0"/>
+          <w:color w:val="000000" w:themeColor="text1" w:themeTint="FF" w:themeShade="FF"/>
+          <w:sz w:val="24"/>
+          <w:szCs w:val="24"/>
+          <w:u w:val="none"/>
+        </w:rPr>
+        <w:t>(film, anno film) referenzia Contenuto(titolo, anno)</w:t>
       </w:r>
     </w:p>
     <w:p>
       <w:pPr>
-        <w:pStyle w:val="Normal"/>
+        <w:pStyle w:val="ListParagraph"/>
         <w:numPr>
           <w:ilvl w:val="0"/>
-          <w:numId w:val="2"/>
+          <w:numId w:val="6"/>
         </w:numPr>
-        <w:rPr/>
-      </w:pPr>
-      <w:r>
-        <w:rPr>
-          <w:b w:val="false"/>
-          <w:bCs w:val="false"/>
+        <w:rPr>
+          <w:b w:val="0"/>
+          <w:bCs w:val="0"/>
+          <w:color w:val="000000" w:themeColor="text1" w:themeTint="FF" w:themeShade="FF"/>
+          <w:sz w:val="24"/>
+          <w:szCs w:val="24"/>
+          <w:u w:val="none"/>
+        </w:rPr>
+      </w:pPr>
+      <w:r>
+        <w:rPr>
+          <w:b w:val="0"/>
+          <w:bCs w:val="0"/>
+          <w:color w:val="000000" w:themeColor="text1" w:themeTint="FF" w:themeShade="FF"/>
+          <w:sz w:val="24"/>
+          <w:szCs w:val="24"/>
+          <w:u w:val="none"/>
+        </w:rPr>
+        <w:t>FilmProiettato(indirizzo cinema, città cinema, sala, data, orario) referenzia Proiezione(indirizzo cinema, città cinema, sala, data, orario)</w:t>
+      </w:r>
+    </w:p>
+    <w:p>
+      <w:pPr>
+        <w:pStyle w:val="Normal"/>
+        <w:ind w:left="0"/>
+        <w:rPr>
+          <w:b w:val="0"/>
+          <w:bCs w:val="0"/>
+          <w:color w:val="000000" w:themeColor="text1" w:themeTint="FF" w:themeShade="FF"/>
+          <w:sz w:val="24"/>
+          <w:szCs w:val="24"/>
+          <w:u w:val="none"/>
+        </w:rPr>
+      </w:pPr>
+      <w:proofErr w:type="spellStart"/>
+      <w:r>
+        <w:rPr>
+          <w:b w:val="1"/>
+          <w:bCs w:val="1"/>
+          <w:color w:val="000000" w:themeColor="text1" w:themeTint="FF" w:themeShade="FF"/>
+          <w:sz w:val="24"/>
+          <w:szCs w:val="24"/>
+          <w:u w:val="none"/>
+        </w:rPr>
+        <w:t>UtenteVotante</w:t>
+      </w:r>
+      <w:proofErr w:type="spellEnd"/>
+      <w:r>
+        <w:rPr>
+          <w:b w:val="0"/>
+          <w:bCs w:val="0"/>
+          <w:color w:val="000000" w:themeColor="text1" w:themeTint="FF" w:themeShade="FF"/>
+          <w:sz w:val="24"/>
+          <w:szCs w:val="24"/>
+          <w:u w:val="none"/>
+        </w:rPr>
+        <w:t xml:space="preserve"> (</w:t>
+      </w:r>
+      <w:r>
+        <w:rPr>
+          <w:b w:val="0"/>
+          <w:bCs w:val="0"/>
+          <w:color w:val="000000" w:themeColor="text1" w:themeTint="FF" w:themeShade="FF"/>
+          <w:sz w:val="24"/>
+          <w:szCs w:val="24"/>
+          <w:u w:val="single"/>
+        </w:rPr>
+        <w:t>utente</w:t>
+      </w:r>
+      <w:r>
+        <w:rPr>
+          <w:b w:val="0"/>
+          <w:bCs w:val="0"/>
+          <w:color w:val="000000" w:themeColor="text1" w:themeTint="FF" w:themeShade="FF"/>
+          <w:sz w:val="24"/>
+          <w:szCs w:val="24"/>
+          <w:u w:val="none"/>
+        </w:rPr>
+        <w:t xml:space="preserve">, </w:t>
+      </w:r>
+      <w:proofErr w:type="spellStart"/>
+      <w:r>
+        <w:rPr>
+          <w:b w:val="0"/>
+          <w:bCs w:val="0"/>
+          <w:color w:val="000000" w:themeColor="text1" w:themeTint="FF" w:themeShade="FF"/>
+          <w:sz w:val="24"/>
+          <w:szCs w:val="24"/>
+          <w:u w:val="single"/>
+        </w:rPr>
+        <w:t>timestamp</w:t>
+      </w:r>
+      <w:proofErr w:type="spellEnd"/>
+      <w:r>
+        <w:rPr>
+          <w:b w:val="0"/>
+          <w:bCs w:val="0"/>
+          <w:color w:val="000000" w:themeColor="text1" w:themeTint="FF" w:themeShade="FF"/>
+          <w:sz w:val="24"/>
+          <w:szCs w:val="24"/>
+          <w:u w:val="single"/>
+        </w:rPr>
+        <w:t xml:space="preserve"> voto</w:t>
+      </w:r>
+      <w:r>
+        <w:rPr>
+          <w:b w:val="0"/>
+          <w:bCs w:val="0"/>
+          <w:color w:val="000000" w:themeColor="text1" w:themeTint="FF" w:themeShade="FF"/>
+          <w:sz w:val="24"/>
+          <w:szCs w:val="24"/>
+          <w:u w:val="none"/>
+        </w:rPr>
+        <w:t>)</w:t>
+      </w:r>
+    </w:p>
+    <w:p>
+      <w:pPr>
+        <w:pStyle w:val="ListParagraph"/>
+        <w:numPr>
+          <w:ilvl w:val="0"/>
+          <w:numId w:val="7"/>
+        </w:numPr>
+        <w:rPr>
+          <w:rFonts w:ascii="Calibri" w:hAnsi="Calibri" w:eastAsia="Calibri" w:cs="Calibri" w:asciiTheme="minorAscii" w:hAnsiTheme="minorAscii" w:eastAsiaTheme="minorAscii" w:cstheme="minorAscii"/>
+          <w:b w:val="0"/>
+          <w:bCs w:val="0"/>
+          <w:color w:val="000000" w:themeColor="text1" w:themeTint="FF" w:themeShade="FF"/>
+          <w:sz w:val="24"/>
+          <w:szCs w:val="24"/>
+          <w:u w:val="none"/>
+        </w:rPr>
+      </w:pPr>
+      <w:proofErr w:type="spellStart"/>
+      <w:r>
+        <w:rPr>
+          <w:b w:val="0"/>
+          <w:bCs w:val="0"/>
+          <w:color w:val="000000" w:themeColor="text1" w:themeTint="FF" w:themeShade="FF"/>
+          <w:sz w:val="24"/>
+          <w:szCs w:val="24"/>
+          <w:u w:val="none"/>
+        </w:rPr>
+        <w:t>UtenteVotante</w:t>
+      </w:r>
+      <w:proofErr w:type="spellEnd"/>
+      <w:r>
+        <w:rPr>
+          <w:b w:val="0"/>
+          <w:bCs w:val="0"/>
+          <w:color w:val="000000" w:themeColor="text1" w:themeTint="FF" w:themeShade="FF"/>
+          <w:sz w:val="24"/>
+          <w:szCs w:val="24"/>
+          <w:u w:val="none"/>
+        </w:rPr>
+        <w:t>(utente) referenzia Utente(indirizzo mail)</w:t>
+      </w:r>
+    </w:p>
+    <w:p>
+      <w:pPr>
+        <w:pStyle w:val="ListParagraph"/>
+        <w:numPr>
+          <w:ilvl w:val="0"/>
+          <w:numId w:val="7"/>
+        </w:numPr>
+        <w:rPr>
+          <w:b w:val="0"/>
+          <w:bCs w:val="0"/>
+          <w:color w:val="000000" w:themeColor="text1" w:themeTint="FF" w:themeShade="FF"/>
+          <w:sz w:val="24"/>
+          <w:szCs w:val="24"/>
+          <w:u w:val="none"/>
+        </w:rPr>
+      </w:pPr>
+      <w:proofErr w:type="spellStart"/>
+      <w:r>
+        <w:rPr>
+          <w:b w:val="0"/>
+          <w:bCs w:val="0"/>
+          <w:color w:val="000000" w:themeColor="text1" w:themeTint="FF" w:themeShade="FF"/>
+          <w:sz w:val="24"/>
+          <w:szCs w:val="24"/>
+          <w:u w:val="none"/>
+        </w:rPr>
+        <w:t>UtenteVotante</w:t>
+      </w:r>
+      <w:proofErr w:type="spellEnd"/>
+      <w:r>
+        <w:rPr>
+          <w:b w:val="0"/>
+          <w:bCs w:val="0"/>
+          <w:color w:val="000000" w:themeColor="text1" w:themeTint="FF" w:themeShade="FF"/>
+          <w:sz w:val="24"/>
+          <w:szCs w:val="24"/>
+          <w:u w:val="none"/>
+        </w:rPr>
+        <w:t>(</w:t>
+      </w:r>
+      <w:proofErr w:type="spellStart"/>
+      <w:r>
+        <w:rPr>
+          <w:b w:val="0"/>
+          <w:bCs w:val="0"/>
+          <w:color w:val="000000" w:themeColor="text1" w:themeTint="FF" w:themeShade="FF"/>
+          <w:sz w:val="24"/>
+          <w:szCs w:val="24"/>
+          <w:u w:val="none"/>
+        </w:rPr>
+        <w:t>timestamp</w:t>
+      </w:r>
+      <w:proofErr w:type="spellEnd"/>
+      <w:r>
+        <w:rPr>
+          <w:b w:val="0"/>
+          <w:bCs w:val="0"/>
+          <w:color w:val="000000" w:themeColor="text1" w:themeTint="FF" w:themeShade="FF"/>
+          <w:sz w:val="24"/>
+          <w:szCs w:val="24"/>
+          <w:u w:val="none"/>
+        </w:rPr>
+        <w:t xml:space="preserve"> voto) referenzia Votazione(</w:t>
+      </w:r>
+      <w:proofErr w:type="spellStart"/>
+      <w:r>
+        <w:rPr>
+          <w:b w:val="0"/>
+          <w:bCs w:val="0"/>
+          <w:color w:val="000000" w:themeColor="text1" w:themeTint="FF" w:themeShade="FF"/>
+          <w:sz w:val="24"/>
+          <w:szCs w:val="24"/>
+          <w:u w:val="none"/>
+        </w:rPr>
+        <w:t>timestamp</w:t>
+      </w:r>
+      <w:proofErr w:type="spellEnd"/>
+      <w:r>
+        <w:rPr>
+          <w:b w:val="0"/>
+          <w:bCs w:val="0"/>
+          <w:color w:val="000000" w:themeColor="text1" w:themeTint="FF" w:themeShade="FF"/>
+          <w:sz w:val="24"/>
+          <w:szCs w:val="24"/>
+          <w:u w:val="none"/>
+        </w:rPr>
+        <w:t xml:space="preserve"> voto)</w:t>
+      </w:r>
+    </w:p>
+    <w:p xmlns:wp14="http://schemas.microsoft.com/office/word/2010/wordml" wp14:textId="77777777">
+      <w:pPr>
+        <w:pStyle w:val="ListParagraph"/>
+        <w:rPr>
           <w:color w:val="000000" w:themeColor="text1"/>
           <w:sz w:val="24"/>
           <w:szCs w:val="24"/>
-          <w:u w:val="none"/>
-        </w:rPr>
-        <w:t>Proiezione(film, anno film) referenzia Contenuto(titolo, anno)</w:t>
-      </w:r>
-    </w:p>
-    <w:p>
-      <w:pPr>
-        <w:pStyle w:val="Normal"/>
-        <w:ind w:left="360" w:hanging="0"/>
-        <w:rPr>
-          <w:color w:val="000000" w:themeColor="text1"/>
-          <w:sz w:val="24"/>
-          <w:szCs w:val="24"/>
-        </w:rPr>
-      </w:pPr>
-      <w:r>
-        <w:rPr>
-          <w:color w:val="000000" w:themeColor="text1"/>
-          <w:sz w:val="24"/>
-          <w:szCs w:val="24"/>
-        </w:rPr>
-      </w:r>
-    </w:p>
-    <w:p>
-      <w:pPr>
-        <w:pStyle w:val="Normal"/>
-        <w:spacing w:before="0" w:after="160"/>
-        <w:ind w:left="360" w:hanging="0"/>
-        <w:rPr/>
-      </w:pPr>
-      <w:r>
-        <w:rPr/>
-      </w:r>
+        </w:rPr>
+      </w:pPr>
     </w:p>
     <w:sectPr>
       <w:type w:val="nextPage"/>
-      <w:pgSz w:w="11906" w:h="16838"/>
-      <w:pgMar w:left="1134" w:right="1134" w:header="0" w:top="1417" w:footer="0" w:bottom="1134" w:gutter="0"/>
+      <w:pgSz w:w="11906" w:h="16838" w:orient="portrait"/>
+      <w:pgMar w:top="1417" w:right="1134" w:bottom="1134" w:left="1134" w:header="0" w:footer="0" w:gutter="0"/>
       <w:pgNumType w:fmt="decimal"/>
       <w:formProt w:val="false"/>
       <w:textDirection w:val="lrTb"/>
@@ -2404,6 +2895,339 @@
 
 <file path=word/numbering.xml><?xml version="1.0" encoding="utf-8"?>
 <w:numbering xmlns:w="http://schemas.openxmlformats.org/wordprocessingml/2006/main" xmlns:o="urn:schemas-microsoft-com:office:office" xmlns:r="http://schemas.openxmlformats.org/officeDocument/2006/relationships" xmlns:v="urn:schemas-microsoft-com:vml">
+  <w:abstractNum xmlns:w="http://schemas.openxmlformats.org/wordprocessingml/2006/main" w:abstractNumId="7">
+    <w:multiLevelType xmlns:w="http://schemas.openxmlformats.org/wordprocessingml/2006/main" w:val="hybridMultilevel"/>
+    <w:lvl xmlns:w="http://schemas.openxmlformats.org/wordprocessingml/2006/main" w:ilvl="0">
+      <w:start w:val="1"/>
+      <w:numFmt w:val="bullet"/>
+      <w:lvlText w:val=""/>
+      <w:lvlJc w:val="left"/>
+      <w:pPr>
+        <w:ind w:left="720" w:hanging="360"/>
+      </w:pPr>
+      <w:rPr>
+        <w:rFonts w:hint="default" w:ascii="Symbol" w:hAnsi="Symbol"/>
+      </w:rPr>
+    </w:lvl>
+    <w:lvl xmlns:w="http://schemas.openxmlformats.org/wordprocessingml/2006/main" w:ilvl="1">
+      <w:start w:val="1"/>
+      <w:numFmt w:val="bullet"/>
+      <w:lvlText w:val="o"/>
+      <w:lvlJc w:val="left"/>
+      <w:pPr>
+        <w:ind w:left="1440" w:hanging="360"/>
+      </w:pPr>
+      <w:rPr>
+        <w:rFonts w:hint="default" w:ascii="Courier New" w:hAnsi="Courier New"/>
+      </w:rPr>
+    </w:lvl>
+    <w:lvl xmlns:w="http://schemas.openxmlformats.org/wordprocessingml/2006/main" w:ilvl="2">
+      <w:start w:val="1"/>
+      <w:numFmt w:val="bullet"/>
+      <w:lvlText w:val=""/>
+      <w:lvlJc w:val="left"/>
+      <w:pPr>
+        <w:ind w:left="2160" w:hanging="360"/>
+      </w:pPr>
+      <w:rPr>
+        <w:rFonts w:hint="default" w:ascii="Wingdings" w:hAnsi="Wingdings"/>
+      </w:rPr>
+    </w:lvl>
+    <w:lvl xmlns:w="http://schemas.openxmlformats.org/wordprocessingml/2006/main" w:ilvl="3">
+      <w:start w:val="1"/>
+      <w:numFmt w:val="bullet"/>
+      <w:lvlText w:val=""/>
+      <w:lvlJc w:val="left"/>
+      <w:pPr>
+        <w:ind w:left="2880" w:hanging="360"/>
+      </w:pPr>
+      <w:rPr>
+        <w:rFonts w:hint="default" w:ascii="Symbol" w:hAnsi="Symbol"/>
+      </w:rPr>
+    </w:lvl>
+    <w:lvl xmlns:w="http://schemas.openxmlformats.org/wordprocessingml/2006/main" w:ilvl="4">
+      <w:start w:val="1"/>
+      <w:numFmt w:val="bullet"/>
+      <w:lvlText w:val="o"/>
+      <w:lvlJc w:val="left"/>
+      <w:pPr>
+        <w:ind w:left="3600" w:hanging="360"/>
+      </w:pPr>
+      <w:rPr>
+        <w:rFonts w:hint="default" w:ascii="Courier New" w:hAnsi="Courier New"/>
+      </w:rPr>
+    </w:lvl>
+    <w:lvl xmlns:w="http://schemas.openxmlformats.org/wordprocessingml/2006/main" w:ilvl="5">
+      <w:start w:val="1"/>
+      <w:numFmt w:val="bullet"/>
+      <w:lvlText w:val=""/>
+      <w:lvlJc w:val="left"/>
+      <w:pPr>
+        <w:ind w:left="4320" w:hanging="360"/>
+      </w:pPr>
+      <w:rPr>
+        <w:rFonts w:hint="default" w:ascii="Wingdings" w:hAnsi="Wingdings"/>
+      </w:rPr>
+    </w:lvl>
+    <w:lvl xmlns:w="http://schemas.openxmlformats.org/wordprocessingml/2006/main" w:ilvl="6">
+      <w:start w:val="1"/>
+      <w:numFmt w:val="bullet"/>
+      <w:lvlText w:val=""/>
+      <w:lvlJc w:val="left"/>
+      <w:pPr>
+        <w:ind w:left="5040" w:hanging="360"/>
+      </w:pPr>
+      <w:rPr>
+        <w:rFonts w:hint="default" w:ascii="Symbol" w:hAnsi="Symbol"/>
+      </w:rPr>
+    </w:lvl>
+    <w:lvl xmlns:w="http://schemas.openxmlformats.org/wordprocessingml/2006/main" w:ilvl="7">
+      <w:start w:val="1"/>
+      <w:numFmt w:val="bullet"/>
+      <w:lvlText w:val="o"/>
+      <w:lvlJc w:val="left"/>
+      <w:pPr>
+        <w:ind w:left="5760" w:hanging="360"/>
+      </w:pPr>
+      <w:rPr>
+        <w:rFonts w:hint="default" w:ascii="Courier New" w:hAnsi="Courier New"/>
+      </w:rPr>
+    </w:lvl>
+    <w:lvl xmlns:w="http://schemas.openxmlformats.org/wordprocessingml/2006/main" w:ilvl="8">
+      <w:start w:val="1"/>
+      <w:numFmt w:val="bullet"/>
+      <w:lvlText w:val=""/>
+      <w:lvlJc w:val="left"/>
+      <w:pPr>
+        <w:ind w:left="6480" w:hanging="360"/>
+      </w:pPr>
+      <w:rPr>
+        <w:rFonts w:hint="default" w:ascii="Wingdings" w:hAnsi="Wingdings"/>
+      </w:rPr>
+    </w:lvl>
+  </w:abstractNum>
+  <w:abstractNum xmlns:w="http://schemas.openxmlformats.org/wordprocessingml/2006/main" w:abstractNumId="6">
+    <w:multiLevelType xmlns:w="http://schemas.openxmlformats.org/wordprocessingml/2006/main" w:val="hybridMultilevel"/>
+    <w:lvl xmlns:w="http://schemas.openxmlformats.org/wordprocessingml/2006/main" w:ilvl="0">
+      <w:start w:val="1"/>
+      <w:numFmt w:val="bullet"/>
+      <w:lvlText w:val=""/>
+      <w:lvlJc w:val="left"/>
+      <w:pPr>
+        <w:ind w:left="720" w:hanging="360"/>
+      </w:pPr>
+      <w:rPr>
+        <w:rFonts w:hint="default" w:ascii="Symbol" w:hAnsi="Symbol"/>
+      </w:rPr>
+    </w:lvl>
+    <w:lvl xmlns:w="http://schemas.openxmlformats.org/wordprocessingml/2006/main" w:ilvl="1">
+      <w:start w:val="1"/>
+      <w:numFmt w:val="bullet"/>
+      <w:lvlText w:val="o"/>
+      <w:lvlJc w:val="left"/>
+      <w:pPr>
+        <w:ind w:left="1440" w:hanging="360"/>
+      </w:pPr>
+      <w:rPr>
+        <w:rFonts w:hint="default" w:ascii="Courier New" w:hAnsi="Courier New"/>
+      </w:rPr>
+    </w:lvl>
+    <w:lvl xmlns:w="http://schemas.openxmlformats.org/wordprocessingml/2006/main" w:ilvl="2">
+      <w:start w:val="1"/>
+      <w:numFmt w:val="bullet"/>
+      <w:lvlText w:val=""/>
+      <w:lvlJc w:val="left"/>
+      <w:pPr>
+        <w:ind w:left="2160" w:hanging="360"/>
+      </w:pPr>
+      <w:rPr>
+        <w:rFonts w:hint="default" w:ascii="Wingdings" w:hAnsi="Wingdings"/>
+      </w:rPr>
+    </w:lvl>
+    <w:lvl xmlns:w="http://schemas.openxmlformats.org/wordprocessingml/2006/main" w:ilvl="3">
+      <w:start w:val="1"/>
+      <w:numFmt w:val="bullet"/>
+      <w:lvlText w:val=""/>
+      <w:lvlJc w:val="left"/>
+      <w:pPr>
+        <w:ind w:left="2880" w:hanging="360"/>
+      </w:pPr>
+      <w:rPr>
+        <w:rFonts w:hint="default" w:ascii="Symbol" w:hAnsi="Symbol"/>
+      </w:rPr>
+    </w:lvl>
+    <w:lvl xmlns:w="http://schemas.openxmlformats.org/wordprocessingml/2006/main" w:ilvl="4">
+      <w:start w:val="1"/>
+      <w:numFmt w:val="bullet"/>
+      <w:lvlText w:val="o"/>
+      <w:lvlJc w:val="left"/>
+      <w:pPr>
+        <w:ind w:left="3600" w:hanging="360"/>
+      </w:pPr>
+      <w:rPr>
+        <w:rFonts w:hint="default" w:ascii="Courier New" w:hAnsi="Courier New"/>
+      </w:rPr>
+    </w:lvl>
+    <w:lvl xmlns:w="http://schemas.openxmlformats.org/wordprocessingml/2006/main" w:ilvl="5">
+      <w:start w:val="1"/>
+      <w:numFmt w:val="bullet"/>
+      <w:lvlText w:val=""/>
+      <w:lvlJc w:val="left"/>
+      <w:pPr>
+        <w:ind w:left="4320" w:hanging="360"/>
+      </w:pPr>
+      <w:rPr>
+        <w:rFonts w:hint="default" w:ascii="Wingdings" w:hAnsi="Wingdings"/>
+      </w:rPr>
+    </w:lvl>
+    <w:lvl xmlns:w="http://schemas.openxmlformats.org/wordprocessingml/2006/main" w:ilvl="6">
+      <w:start w:val="1"/>
+      <w:numFmt w:val="bullet"/>
+      <w:lvlText w:val=""/>
+      <w:lvlJc w:val="left"/>
+      <w:pPr>
+        <w:ind w:left="5040" w:hanging="360"/>
+      </w:pPr>
+      <w:rPr>
+        <w:rFonts w:hint="default" w:ascii="Symbol" w:hAnsi="Symbol"/>
+      </w:rPr>
+    </w:lvl>
+    <w:lvl xmlns:w="http://schemas.openxmlformats.org/wordprocessingml/2006/main" w:ilvl="7">
+      <w:start w:val="1"/>
+      <w:numFmt w:val="bullet"/>
+      <w:lvlText w:val="o"/>
+      <w:lvlJc w:val="left"/>
+      <w:pPr>
+        <w:ind w:left="5760" w:hanging="360"/>
+      </w:pPr>
+      <w:rPr>
+        <w:rFonts w:hint="default" w:ascii="Courier New" w:hAnsi="Courier New"/>
+      </w:rPr>
+    </w:lvl>
+    <w:lvl xmlns:w="http://schemas.openxmlformats.org/wordprocessingml/2006/main" w:ilvl="8">
+      <w:start w:val="1"/>
+      <w:numFmt w:val="bullet"/>
+      <w:lvlText w:val=""/>
+      <w:lvlJc w:val="left"/>
+      <w:pPr>
+        <w:ind w:left="6480" w:hanging="360"/>
+      </w:pPr>
+      <w:rPr>
+        <w:rFonts w:hint="default" w:ascii="Wingdings" w:hAnsi="Wingdings"/>
+      </w:rPr>
+    </w:lvl>
+  </w:abstractNum>
+  <w:abstractNum xmlns:w="http://schemas.openxmlformats.org/wordprocessingml/2006/main" w:abstractNumId="5">
+    <w:multiLevelType xmlns:w="http://schemas.openxmlformats.org/wordprocessingml/2006/main" w:val="hybridMultilevel"/>
+    <w:lvl xmlns:w="http://schemas.openxmlformats.org/wordprocessingml/2006/main" w:ilvl="0">
+      <w:start w:val="1"/>
+      <w:numFmt w:val="bullet"/>
+      <w:lvlText w:val=""/>
+      <w:lvlJc w:val="left"/>
+      <w:pPr>
+        <w:ind w:left="720" w:hanging="360"/>
+      </w:pPr>
+      <w:rPr>
+        <w:rFonts w:hint="default" w:ascii="Symbol" w:hAnsi="Symbol"/>
+      </w:rPr>
+    </w:lvl>
+    <w:lvl xmlns:w="http://schemas.openxmlformats.org/wordprocessingml/2006/main" w:ilvl="1">
+      <w:start w:val="1"/>
+      <w:numFmt w:val="bullet"/>
+      <w:lvlText w:val="o"/>
+      <w:lvlJc w:val="left"/>
+      <w:pPr>
+        <w:ind w:left="1440" w:hanging="360"/>
+      </w:pPr>
+      <w:rPr>
+        <w:rFonts w:hint="default" w:ascii="Courier New" w:hAnsi="Courier New"/>
+      </w:rPr>
+    </w:lvl>
+    <w:lvl xmlns:w="http://schemas.openxmlformats.org/wordprocessingml/2006/main" w:ilvl="2">
+      <w:start w:val="1"/>
+      <w:numFmt w:val="bullet"/>
+      <w:lvlText w:val=""/>
+      <w:lvlJc w:val="left"/>
+      <w:pPr>
+        <w:ind w:left="2160" w:hanging="360"/>
+      </w:pPr>
+      <w:rPr>
+        <w:rFonts w:hint="default" w:ascii="Wingdings" w:hAnsi="Wingdings"/>
+      </w:rPr>
+    </w:lvl>
+    <w:lvl xmlns:w="http://schemas.openxmlformats.org/wordprocessingml/2006/main" w:ilvl="3">
+      <w:start w:val="1"/>
+      <w:numFmt w:val="bullet"/>
+      <w:lvlText w:val=""/>
+      <w:lvlJc w:val="left"/>
+      <w:pPr>
+        <w:ind w:left="2880" w:hanging="360"/>
+      </w:pPr>
+      <w:rPr>
+        <w:rFonts w:hint="default" w:ascii="Symbol" w:hAnsi="Symbol"/>
+      </w:rPr>
+    </w:lvl>
+    <w:lvl xmlns:w="http://schemas.openxmlformats.org/wordprocessingml/2006/main" w:ilvl="4">
+      <w:start w:val="1"/>
+      <w:numFmt w:val="bullet"/>
+      <w:lvlText w:val="o"/>
+      <w:lvlJc w:val="left"/>
+      <w:pPr>
+        <w:ind w:left="3600" w:hanging="360"/>
+      </w:pPr>
+      <w:rPr>
+        <w:rFonts w:hint="default" w:ascii="Courier New" w:hAnsi="Courier New"/>
+      </w:rPr>
+    </w:lvl>
+    <w:lvl xmlns:w="http://schemas.openxmlformats.org/wordprocessingml/2006/main" w:ilvl="5">
+      <w:start w:val="1"/>
+      <w:numFmt w:val="bullet"/>
+      <w:lvlText w:val=""/>
+      <w:lvlJc w:val="left"/>
+      <w:pPr>
+        <w:ind w:left="4320" w:hanging="360"/>
+      </w:pPr>
+      <w:rPr>
+        <w:rFonts w:hint="default" w:ascii="Wingdings" w:hAnsi="Wingdings"/>
+      </w:rPr>
+    </w:lvl>
+    <w:lvl xmlns:w="http://schemas.openxmlformats.org/wordprocessingml/2006/main" w:ilvl="6">
+      <w:start w:val="1"/>
+      <w:numFmt w:val="bullet"/>
+      <w:lvlText w:val=""/>
+      <w:lvlJc w:val="left"/>
+      <w:pPr>
+        <w:ind w:left="5040" w:hanging="360"/>
+      </w:pPr>
+      <w:rPr>
+        <w:rFonts w:hint="default" w:ascii="Symbol" w:hAnsi="Symbol"/>
+      </w:rPr>
+    </w:lvl>
+    <w:lvl xmlns:w="http://schemas.openxmlformats.org/wordprocessingml/2006/main" w:ilvl="7">
+      <w:start w:val="1"/>
+      <w:numFmt w:val="bullet"/>
+      <w:lvlText w:val="o"/>
+      <w:lvlJc w:val="left"/>
+      <w:pPr>
+        <w:ind w:left="5760" w:hanging="360"/>
+      </w:pPr>
+      <w:rPr>
+        <w:rFonts w:hint="default" w:ascii="Courier New" w:hAnsi="Courier New"/>
+      </w:rPr>
+    </w:lvl>
+    <w:lvl xmlns:w="http://schemas.openxmlformats.org/wordprocessingml/2006/main" w:ilvl="8">
+      <w:start w:val="1"/>
+      <w:numFmt w:val="bullet"/>
+      <w:lvlText w:val=""/>
+      <w:lvlJc w:val="left"/>
+      <w:pPr>
+        <w:ind w:left="6480" w:hanging="360"/>
+      </w:pPr>
+      <w:rPr>
+        <w:rFonts w:hint="default" w:ascii="Wingdings" w:hAnsi="Wingdings"/>
+      </w:rPr>
+    </w:lvl>
+  </w:abstractNum>
   <w:abstractNum w:abstractNumId="1">
     <w:lvl w:ilvl="0">
       <w:start w:val="1"/>
@@ -2414,7 +3238,7 @@
         <w:ind w:left="720" w:hanging="360"/>
       </w:pPr>
       <w:rPr>
-        <w:rFonts w:ascii="Symbol" w:hAnsi="Symbol" w:cs="Symbol" w:hint="default"/>
+        <w:rFonts w:hint="default" w:ascii="Symbol" w:hAnsi="Symbol" w:cs="Symbol"/>
         <w:rFonts w:cs="Symbol"/>
       </w:rPr>
     </w:lvl>
@@ -2427,7 +3251,7 @@
         <w:ind w:left="1440" w:hanging="360"/>
       </w:pPr>
       <w:rPr>
-        <w:rFonts w:ascii="Courier New" w:hAnsi="Courier New" w:cs="Courier New" w:hint="default"/>
+        <w:rFonts w:hint="default" w:ascii="Courier New" w:hAnsi="Courier New" w:cs="Courier New"/>
         <w:rFonts w:cs="Courier New"/>
       </w:rPr>
     </w:lvl>
@@ -2440,7 +3264,7 @@
         <w:ind w:left="2160" w:hanging="360"/>
       </w:pPr>
       <w:rPr>
-        <w:rFonts w:ascii="Wingdings" w:hAnsi="Wingdings" w:cs="Wingdings" w:hint="default"/>
+        <w:rFonts w:hint="default" w:ascii="Wingdings" w:hAnsi="Wingdings" w:cs="Wingdings"/>
         <w:rFonts w:cs="Wingdings"/>
       </w:rPr>
     </w:lvl>
@@ -2453,7 +3277,7 @@
         <w:ind w:left="2880" w:hanging="360"/>
       </w:pPr>
       <w:rPr>
-        <w:rFonts w:ascii="Symbol" w:hAnsi="Symbol" w:cs="Symbol" w:hint="default"/>
+        <w:rFonts w:hint="default" w:ascii="Symbol" w:hAnsi="Symbol" w:cs="Symbol"/>
         <w:rFonts w:cs="Symbol"/>
       </w:rPr>
     </w:lvl>
@@ -2466,7 +3290,7 @@
         <w:ind w:left="3600" w:hanging="360"/>
       </w:pPr>
       <w:rPr>
-        <w:rFonts w:ascii="Courier New" w:hAnsi="Courier New" w:cs="Courier New" w:hint="default"/>
+        <w:rFonts w:hint="default" w:ascii="Courier New" w:hAnsi="Courier New" w:cs="Courier New"/>
         <w:rFonts w:cs="Courier New"/>
       </w:rPr>
     </w:lvl>
@@ -2479,7 +3303,7 @@
         <w:ind w:left="4320" w:hanging="360"/>
       </w:pPr>
       <w:rPr>
-        <w:rFonts w:ascii="Wingdings" w:hAnsi="Wingdings" w:cs="Wingdings" w:hint="default"/>
+        <w:rFonts w:hint="default" w:ascii="Wingdings" w:hAnsi="Wingdings" w:cs="Wingdings"/>
         <w:rFonts w:cs="Wingdings"/>
       </w:rPr>
     </w:lvl>
@@ -2492,7 +3316,7 @@
         <w:ind w:left="5040" w:hanging="360"/>
       </w:pPr>
       <w:rPr>
-        <w:rFonts w:ascii="Symbol" w:hAnsi="Symbol" w:cs="Symbol" w:hint="default"/>
+        <w:rFonts w:hint="default" w:ascii="Symbol" w:hAnsi="Symbol" w:cs="Symbol"/>
         <w:rFonts w:cs="Symbol"/>
       </w:rPr>
     </w:lvl>
@@ -2505,7 +3329,7 @@
         <w:ind w:left="5760" w:hanging="360"/>
       </w:pPr>
       <w:rPr>
-        <w:rFonts w:ascii="Courier New" w:hAnsi="Courier New" w:cs="Courier New" w:hint="default"/>
+        <w:rFonts w:hint="default" w:ascii="Courier New" w:hAnsi="Courier New" w:cs="Courier New"/>
         <w:rFonts w:cs="Courier New"/>
       </w:rPr>
     </w:lvl>
@@ -2518,7 +3342,7 @@
         <w:ind w:left="6480" w:hanging="360"/>
       </w:pPr>
       <w:rPr>
-        <w:rFonts w:ascii="Wingdings" w:hAnsi="Wingdings" w:cs="Wingdings" w:hint="default"/>
+        <w:rFonts w:hint="default" w:ascii="Wingdings" w:hAnsi="Wingdings" w:cs="Wingdings"/>
         <w:rFonts w:cs="Wingdings"/>
       </w:rPr>
     </w:lvl>
@@ -2533,7 +3357,7 @@
         <w:ind w:left="720" w:hanging="360"/>
       </w:pPr>
       <w:rPr>
-        <w:rFonts w:ascii="Symbol" w:hAnsi="Symbol" w:cs="Symbol" w:hint="default"/>
+        <w:rFonts w:hint="default" w:ascii="Symbol" w:hAnsi="Symbol" w:cs="Symbol"/>
         <w:b w:val="false"/>
         <w:rFonts w:cs="Symbol"/>
       </w:rPr>
@@ -2547,7 +3371,7 @@
         <w:ind w:left="1440" w:hanging="360"/>
       </w:pPr>
       <w:rPr>
-        <w:rFonts w:ascii="Courier New" w:hAnsi="Courier New" w:cs="Courier New" w:hint="default"/>
+        <w:rFonts w:hint="default" w:ascii="Courier New" w:hAnsi="Courier New" w:cs="Courier New"/>
         <w:rFonts w:cs="Courier New"/>
       </w:rPr>
     </w:lvl>
@@ -2560,7 +3384,7 @@
         <w:ind w:left="2160" w:hanging="360"/>
       </w:pPr>
       <w:rPr>
-        <w:rFonts w:ascii="Wingdings" w:hAnsi="Wingdings" w:cs="Wingdings" w:hint="default"/>
+        <w:rFonts w:hint="default" w:ascii="Wingdings" w:hAnsi="Wingdings" w:cs="Wingdings"/>
         <w:rFonts w:cs="Wingdings"/>
       </w:rPr>
     </w:lvl>
@@ -2573,7 +3397,7 @@
         <w:ind w:left="2880" w:hanging="360"/>
       </w:pPr>
       <w:rPr>
-        <w:rFonts w:ascii="Symbol" w:hAnsi="Symbol" w:cs="Symbol" w:hint="default"/>
+        <w:rFonts w:hint="default" w:ascii="Symbol" w:hAnsi="Symbol" w:cs="Symbol"/>
         <w:rFonts w:cs="Symbol"/>
       </w:rPr>
     </w:lvl>
@@ -2586,7 +3410,7 @@
         <w:ind w:left="3600" w:hanging="360"/>
       </w:pPr>
       <w:rPr>
-        <w:rFonts w:ascii="Courier New" w:hAnsi="Courier New" w:cs="Courier New" w:hint="default"/>
+        <w:rFonts w:hint="default" w:ascii="Courier New" w:hAnsi="Courier New" w:cs="Courier New"/>
         <w:rFonts w:cs="Courier New"/>
       </w:rPr>
     </w:lvl>
@@ -2599,7 +3423,7 @@
         <w:ind w:left="4320" w:hanging="360"/>
       </w:pPr>
       <w:rPr>
-        <w:rFonts w:ascii="Wingdings" w:hAnsi="Wingdings" w:cs="Wingdings" w:hint="default"/>
+        <w:rFonts w:hint="default" w:ascii="Wingdings" w:hAnsi="Wingdings" w:cs="Wingdings"/>
         <w:rFonts w:cs="Wingdings"/>
       </w:rPr>
     </w:lvl>
@@ -2612,7 +3436,7 @@
         <w:ind w:left="5040" w:hanging="360"/>
       </w:pPr>
       <w:rPr>
-        <w:rFonts w:ascii="Symbol" w:hAnsi="Symbol" w:cs="Symbol" w:hint="default"/>
+        <w:rFonts w:hint="default" w:ascii="Symbol" w:hAnsi="Symbol" w:cs="Symbol"/>
         <w:rFonts w:cs="Symbol"/>
       </w:rPr>
     </w:lvl>
@@ -2625,7 +3449,7 @@
         <w:ind w:left="5760" w:hanging="360"/>
       </w:pPr>
       <w:rPr>
-        <w:rFonts w:ascii="Courier New" w:hAnsi="Courier New" w:cs="Courier New" w:hint="default"/>
+        <w:rFonts w:hint="default" w:ascii="Courier New" w:hAnsi="Courier New" w:cs="Courier New"/>
         <w:rFonts w:cs="Courier New"/>
       </w:rPr>
     </w:lvl>
@@ -2638,7 +3462,7 @@
         <w:ind w:left="6480" w:hanging="360"/>
       </w:pPr>
       <w:rPr>
-        <w:rFonts w:ascii="Wingdings" w:hAnsi="Wingdings" w:cs="Wingdings" w:hint="default"/>
+        <w:rFonts w:hint="default" w:ascii="Wingdings" w:hAnsi="Wingdings" w:cs="Wingdings"/>
         <w:rFonts w:cs="Wingdings"/>
       </w:rPr>
     </w:lvl>
@@ -2653,7 +3477,7 @@
         <w:ind w:left="720" w:hanging="360"/>
       </w:pPr>
       <w:rPr>
-        <w:rFonts w:ascii="Symbol" w:hAnsi="Symbol" w:cs="Symbol" w:hint="default"/>
+        <w:rFonts w:hint="default" w:ascii="Symbol" w:hAnsi="Symbol" w:cs="Symbol"/>
         <w:sz w:val="24"/>
         <w:b w:val="false"/>
         <w:rFonts w:cs="Symbol"/>
@@ -2668,7 +3492,7 @@
         <w:ind w:left="1440" w:hanging="360"/>
       </w:pPr>
       <w:rPr>
-        <w:rFonts w:ascii="Courier New" w:hAnsi="Courier New" w:cs="Courier New" w:hint="default"/>
+        <w:rFonts w:hint="default" w:ascii="Courier New" w:hAnsi="Courier New" w:cs="Courier New"/>
         <w:rFonts w:cs="Courier New"/>
       </w:rPr>
     </w:lvl>
@@ -2681,7 +3505,7 @@
         <w:ind w:left="2160" w:hanging="360"/>
       </w:pPr>
       <w:rPr>
-        <w:rFonts w:ascii="Wingdings" w:hAnsi="Wingdings" w:cs="Wingdings" w:hint="default"/>
+        <w:rFonts w:hint="default" w:ascii="Wingdings" w:hAnsi="Wingdings" w:cs="Wingdings"/>
         <w:rFonts w:cs="Wingdings"/>
       </w:rPr>
     </w:lvl>
@@ -2694,7 +3518,7 @@
         <w:ind w:left="2880" w:hanging="360"/>
       </w:pPr>
       <w:rPr>
-        <w:rFonts w:ascii="Symbol" w:hAnsi="Symbol" w:cs="Symbol" w:hint="default"/>
+        <w:rFonts w:hint="default" w:ascii="Symbol" w:hAnsi="Symbol" w:cs="Symbol"/>
         <w:rFonts w:cs="Symbol"/>
       </w:rPr>
     </w:lvl>
@@ -2707,7 +3531,7 @@
         <w:ind w:left="3600" w:hanging="360"/>
       </w:pPr>
       <w:rPr>
-        <w:rFonts w:ascii="Courier New" w:hAnsi="Courier New" w:cs="Courier New" w:hint="default"/>
+        <w:rFonts w:hint="default" w:ascii="Courier New" w:hAnsi="Courier New" w:cs="Courier New"/>
         <w:rFonts w:cs="Courier New"/>
       </w:rPr>
     </w:lvl>
@@ -2720,7 +3544,7 @@
         <w:ind w:left="4320" w:hanging="360"/>
       </w:pPr>
       <w:rPr>
-        <w:rFonts w:ascii="Wingdings" w:hAnsi="Wingdings" w:cs="Wingdings" w:hint="default"/>
+        <w:rFonts w:hint="default" w:ascii="Wingdings" w:hAnsi="Wingdings" w:cs="Wingdings"/>
         <w:rFonts w:cs="Wingdings"/>
       </w:rPr>
     </w:lvl>
@@ -2733,7 +3557,7 @@
         <w:ind w:left="5040" w:hanging="360"/>
       </w:pPr>
       <w:rPr>
-        <w:rFonts w:ascii="Symbol" w:hAnsi="Symbol" w:cs="Symbol" w:hint="default"/>
+        <w:rFonts w:hint="default" w:ascii="Symbol" w:hAnsi="Symbol" w:cs="Symbol"/>
         <w:rFonts w:cs="Symbol"/>
       </w:rPr>
     </w:lvl>
@@ -2746,7 +3570,7 @@
         <w:ind w:left="5760" w:hanging="360"/>
       </w:pPr>
       <w:rPr>
-        <w:rFonts w:ascii="Courier New" w:hAnsi="Courier New" w:cs="Courier New" w:hint="default"/>
+        <w:rFonts w:hint="default" w:ascii="Courier New" w:hAnsi="Courier New" w:cs="Courier New"/>
         <w:rFonts w:cs="Courier New"/>
       </w:rPr>
     </w:lvl>
@@ -2759,7 +3583,7 @@
         <w:ind w:left="6480" w:hanging="360"/>
       </w:pPr>
       <w:rPr>
-        <w:rFonts w:ascii="Wingdings" w:hAnsi="Wingdings" w:cs="Wingdings" w:hint="default"/>
+        <w:rFonts w:hint="default" w:ascii="Wingdings" w:hAnsi="Wingdings" w:cs="Wingdings"/>
         <w:rFonts w:cs="Wingdings"/>
       </w:rPr>
     </w:lvl>
@@ -2856,6 +3680,15 @@
       </w:pPr>
     </w:lvl>
   </w:abstractNum>
+  <w:num w:numId="7">
+    <w:abstractNumId w:val="7"/>
+  </w:num>
+  <w:num w:numId="6">
+    <w:abstractNumId w:val="6"/>
+  </w:num>
+  <w:num w:numId="5">
+    <w:abstractNumId w:val="5"/>
+  </w:num>
   <w:num w:numId="1">
     <w:abstractNumId w:val="1"/>
   </w:num>
@@ -2872,11 +3705,11 @@
 </file>
 
 <file path=word/styles.xml><?xml version="1.0" encoding="utf-8"?>
-<w:styles xmlns:w="http://schemas.openxmlformats.org/wordprocessingml/2006/main" xmlns:w14="http://schemas.microsoft.com/office/word/2010/wordml" xmlns:mc="http://schemas.openxmlformats.org/markup-compatibility/2006" mc:Ignorable="w14">
+<w:styles xmlns:wp14="http://schemas.microsoft.com/office/word/2010/wordprocessingDrawing" xmlns:w="http://schemas.openxmlformats.org/wordprocessingml/2006/main" xmlns:w14="http://schemas.microsoft.com/office/word/2010/wordml" xmlns:mc="http://schemas.openxmlformats.org/markup-compatibility/2006" mc:Ignorable="w14 wp14">
   <w:docDefaults>
     <w:rPrDefault>
       <w:rPr>
-        <w:rFonts w:ascii="Calibri" w:hAnsi="Calibri" w:eastAsia="Calibri" w:cs="" w:asciiTheme="minorHAnsi" w:cstheme="minorBidi" w:eastAsiaTheme="minorHAnsi" w:hAnsiTheme="minorHAnsi"/>
+        <w:rFonts w:ascii="Calibri" w:hAnsi="Calibri" w:eastAsia="Calibri" w:cs="" w:asciiTheme="minorHAnsi" w:hAnsiTheme="minorHAnsi" w:eastAsiaTheme="minorHAnsi" w:cstheme="minorBidi"/>
         <w:szCs w:val="22"/>
         <w:lang w:val="it-IT" w:eastAsia="en-US" w:bidi="ar-SA"/>
       </w:rPr>
@@ -3266,11 +4099,11 @@
     <w:pPr>
       <w:widowControl/>
       <w:bidi w:val="0"/>
-      <w:spacing w:lineRule="auto" w:line="259" w:before="0" w:after="160"/>
+      <w:spacing w:before="0" w:after="160" w:line="259" w:lineRule="auto"/>
       <w:jc w:val="left"/>
     </w:pPr>
     <w:rPr>
-      <w:rFonts w:ascii="Calibri" w:hAnsi="Calibri" w:eastAsia="Calibri" w:cs="" w:asciiTheme="minorHAnsi" w:cstheme="minorBidi" w:eastAsiaTheme="minorHAnsi" w:hAnsiTheme="minorHAnsi"/>
+      <w:rFonts w:ascii="Calibri" w:hAnsi="Calibri" w:eastAsia="Calibri" w:cs="" w:asciiTheme="minorHAnsi" w:hAnsiTheme="minorHAnsi" w:eastAsiaTheme="minorHAnsi" w:cstheme="minorBidi"/>
       <w:color w:val="auto"/>
       <w:kern w:val="0"/>
       <w:sz w:val="22"/>
@@ -3656,7 +4489,7 @@
     <w:name w:val="Body Text"/>
     <w:basedOn w:val="Normal"/>
     <w:pPr>
-      <w:spacing w:lineRule="auto" w:line="276" w:before="0" w:after="140"/>
+      <w:spacing w:before="0" w:after="140" w:line="276" w:lineRule="auto"/>
     </w:pPr>
     <w:rPr/>
   </w:style>
@@ -3715,7 +4548,7 @@
     <w:unhideWhenUsed/>
     <w:qFormat/>
   </w:style>
-  <w:style w:type="table" w:default="1" w:styleId="Tabellanormale">
+  <w:style w:type="table" w:styleId="Tabellanormale" w:default="1">
     <w:name w:val="Normal Table"/>
     <w:uiPriority w:val="99"/>
     <w:semiHidden/>

</xml_diff>